<commit_message>
Se termina el archivo de consultas
</commit_message>
<xml_diff>
--- a/mangoDB.docx
+++ b/mangoDB.docx
@@ -24,6 +24,9 @@
         <w:pStyle w:val="Prrafodelista"/>
       </w:pPr>
       <w:r>
+        <w:rPr>
+          <w:noProof/>
+        </w:rPr>
         <w:drawing>
           <wp:inline distT="0" distB="0" distL="0" distR="0" wp14:anchorId="5A45766F" wp14:editId="76475C30">
             <wp:extent cx="5612130" cy="983615"/>
@@ -78,6 +81,9 @@
         <w:pStyle w:val="Prrafodelista"/>
       </w:pPr>
       <w:r>
+        <w:rPr>
+          <w:noProof/>
+        </w:rPr>
         <w:drawing>
           <wp:inline distT="0" distB="0" distL="0" distR="0" wp14:anchorId="54F3FDF7" wp14:editId="6D1BA3BC">
             <wp:extent cx="5612130" cy="2890520"/>
@@ -124,22 +130,17 @@
         </w:numPr>
       </w:pPr>
       <w:r>
-        <w:t>Tareas del tipo "</w:t>
-      </w:r>
-      <w:proofErr w:type="spellStart"/>
-      <w:r>
-        <w:t>Development</w:t>
-      </w:r>
-      <w:proofErr w:type="spellEnd"/>
-      <w:r>
-        <w:t>"</w:t>
-      </w:r>
-    </w:p>
-    <w:p>
-      <w:pPr>
-        <w:pStyle w:val="Prrafodelista"/>
-      </w:pPr>
-      <w:r>
+        <w:t>Tareas del tipo "Development"</w:t>
+      </w:r>
+    </w:p>
+    <w:p>
+      <w:pPr>
+        <w:pStyle w:val="Prrafodelista"/>
+      </w:pPr>
+      <w:r>
+        <w:rPr>
+          <w:noProof/>
+        </w:rPr>
         <w:drawing>
           <wp:inline distT="0" distB="0" distL="0" distR="0" wp14:anchorId="3CF8886D" wp14:editId="2DEF86B0">
             <wp:extent cx="5612130" cy="1148080"/>
@@ -231,6 +232,9 @@
         <w:pStyle w:val="Prrafodelista"/>
       </w:pPr>
       <w:r>
+        <w:rPr>
+          <w:noProof/>
+        </w:rPr>
         <w:drawing>
           <wp:inline distT="0" distB="0" distL="0" distR="0" wp14:anchorId="722DA462" wp14:editId="1C7BF22D">
             <wp:extent cx="5612130" cy="2977515"/>
@@ -285,6 +289,9 @@
     </w:p>
     <w:p>
       <w:r>
+        <w:rPr>
+          <w:noProof/>
+        </w:rPr>
         <w:drawing>
           <wp:inline distT="0" distB="0" distL="0" distR="0" wp14:anchorId="27B320A1" wp14:editId="3174CAF2">
             <wp:extent cx="5612130" cy="2946400"/>
@@ -328,12 +335,17 @@
     <w:p/>
     <w:p/>
     <w:p>
-      <w:proofErr w:type="spellStart"/>
+      <w:pPr>
+        <w:pStyle w:val="Prrafodelista"/>
+        <w:numPr>
+          <w:ilvl w:val="0"/>
+          <w:numId w:val="9"/>
+        </w:numPr>
+      </w:pPr>
       <w:r>
         <w:lastRenderedPageBreak/>
-        <w:t>Mongodb</w:t>
-      </w:r>
-      <w:proofErr w:type="spellEnd"/>
+        <w:t>Consultas con Operadores de Comparación</w:t>
+      </w:r>
     </w:p>
     <w:p>
       <w:pPr>
@@ -344,18 +356,6 @@
         </w:numPr>
       </w:pPr>
       <w:r>
-        <w:t>Consultas con Operadores de Comparación</w:t>
-      </w:r>
-    </w:p>
-    <w:p>
-      <w:pPr>
-        <w:pStyle w:val="Prrafodelista"/>
-        <w:numPr>
-          <w:ilvl w:val="0"/>
-          <w:numId w:val="1"/>
-        </w:numPr>
-      </w:pPr>
-      <w:r>
         <w:t>Tareas que comienzan después del 1/1/2024</w:t>
       </w:r>
     </w:p>
@@ -364,6 +364,9 @@
         <w:pStyle w:val="Prrafodelista"/>
       </w:pPr>
       <w:r>
+        <w:rPr>
+          <w:noProof/>
+        </w:rPr>
         <w:drawing>
           <wp:inline distT="0" distB="0" distL="0" distR="0" wp14:anchorId="49CAAEE0" wp14:editId="11A15188">
             <wp:extent cx="5612130" cy="3114675"/>
@@ -418,6 +421,9 @@
         <w:pStyle w:val="Prrafodelista"/>
       </w:pPr>
       <w:r>
+        <w:rPr>
+          <w:noProof/>
+        </w:rPr>
         <w:drawing>
           <wp:inline distT="0" distB="0" distL="0" distR="0" wp14:anchorId="3D599F6B" wp14:editId="35C61650">
             <wp:extent cx="5612130" cy="2954655"/>
@@ -458,12 +464,53 @@
     <w:p>
       <w:pPr>
         <w:pStyle w:val="Prrafodelista"/>
+      </w:pPr>
+    </w:p>
+    <w:p>
+      <w:pPr>
+        <w:pStyle w:val="Prrafodelista"/>
+      </w:pPr>
+    </w:p>
+    <w:p>
+      <w:pPr>
+        <w:pStyle w:val="Prrafodelista"/>
+      </w:pPr>
+    </w:p>
+    <w:p>
+      <w:pPr>
+        <w:pStyle w:val="Prrafodelista"/>
+      </w:pPr>
+    </w:p>
+    <w:p>
+      <w:pPr>
+        <w:pStyle w:val="Prrafodelista"/>
+      </w:pPr>
+    </w:p>
+    <w:p>
+      <w:pPr>
+        <w:pStyle w:val="Prrafodelista"/>
+      </w:pPr>
+    </w:p>
+    <w:p>
+      <w:pPr>
+        <w:pStyle w:val="Prrafodelista"/>
+      </w:pPr>
+    </w:p>
+    <w:p>
+      <w:pPr>
+        <w:pStyle w:val="Prrafodelista"/>
+      </w:pPr>
+    </w:p>
+    <w:p>
+      <w:pPr>
+        <w:pStyle w:val="Prrafodelista"/>
         <w:numPr>
           <w:ilvl w:val="0"/>
           <w:numId w:val="1"/>
         </w:numPr>
       </w:pPr>
       <w:r>
+        <w:lastRenderedPageBreak/>
         <w:t>Tareas con prioridad diferente a "Low"</w:t>
       </w:r>
     </w:p>
@@ -472,7 +519,9 @@
         <w:pStyle w:val="Prrafodelista"/>
       </w:pPr>
       <w:r>
-        <w:lastRenderedPageBreak/>
+        <w:rPr>
+          <w:noProof/>
+        </w:rPr>
         <w:drawing>
           <wp:inline distT="0" distB="0" distL="0" distR="0" wp14:anchorId="721ED0F3" wp14:editId="16A47774">
             <wp:extent cx="5612130" cy="2935605"/>
@@ -527,6 +576,9 @@
         <w:pStyle w:val="Prrafodelista"/>
       </w:pPr>
       <w:r>
+        <w:rPr>
+          <w:noProof/>
+        </w:rPr>
         <w:drawing>
           <wp:inline distT="0" distB="0" distL="0" distR="0" wp14:anchorId="324559BA" wp14:editId="01B713C4">
             <wp:extent cx="5612130" cy="2117725"/>
@@ -580,340 +632,1561 @@
       <w:pPr>
         <w:pStyle w:val="Prrafodelista"/>
       </w:pPr>
-    </w:p>
-    <w:p>
-      <w:proofErr w:type="spellStart"/>
-      <w:r>
-        <w:t>Mongodb</w:t>
-      </w:r>
-      <w:proofErr w:type="spellEnd"/>
-    </w:p>
-    <w:p>
-      <w:r>
+      <w:r>
+        <w:drawing>
+          <wp:inline distT="0" distB="0" distL="0" distR="0" wp14:anchorId="3D51D753" wp14:editId="5CC41D34">
+            <wp:extent cx="5612130" cy="1620520"/>
+            <wp:effectExtent l="0" t="0" r="7620" b="0"/>
+            <wp:docPr id="2" name="Imagen 2"/>
+            <wp:cNvGraphicFramePr>
+              <a:graphicFrameLocks xmlns:a="http://schemas.openxmlformats.org/drawingml/2006/main" noChangeAspect="1"/>
+            </wp:cNvGraphicFramePr>
+            <a:graphic xmlns:a="http://schemas.openxmlformats.org/drawingml/2006/main">
+              <a:graphicData uri="http://schemas.openxmlformats.org/drawingml/2006/picture">
+                <pic:pic xmlns:pic="http://schemas.openxmlformats.org/drawingml/2006/picture">
+                  <pic:nvPicPr>
+                    <pic:cNvPr id="1" name=""/>
+                    <pic:cNvPicPr/>
+                  </pic:nvPicPr>
+                  <pic:blipFill>
+                    <a:blip r:embed="rId14"/>
+                    <a:stretch>
+                      <a:fillRect/>
+                    </a:stretch>
+                  </pic:blipFill>
+                  <pic:spPr>
+                    <a:xfrm>
+                      <a:off x="0" y="0"/>
+                      <a:ext cx="5612130" cy="1620520"/>
+                    </a:xfrm>
+                    <a:prstGeom prst="rect">
+                      <a:avLst/>
+                    </a:prstGeom>
+                  </pic:spPr>
+                </pic:pic>
+              </a:graphicData>
+            </a:graphic>
+          </wp:inline>
+        </w:drawing>
+      </w:r>
+    </w:p>
+    <w:p>
+      <w:pPr>
+        <w:pStyle w:val="Prrafodelista"/>
+      </w:pPr>
+    </w:p>
+    <w:p>
+      <w:pPr>
+        <w:pStyle w:val="Prrafodelista"/>
+      </w:pPr>
+    </w:p>
+    <w:p>
+      <w:pPr>
+        <w:pStyle w:val="Prrafodelista"/>
+      </w:pPr>
+    </w:p>
+    <w:p/>
+    <w:p>
+      <w:r>
+        <w:lastRenderedPageBreak/>
         <w:t>c. Consultas con Operadores Lógicos</w:t>
       </w:r>
     </w:p>
     <w:p>
-      <w:r>
-        <w:t>i. Tareas de prioridad "High" o "</w:t>
-      </w:r>
-      <w:proofErr w:type="spellStart"/>
-      <w:r>
-        <w:t>Critical</w:t>
-      </w:r>
-      <w:proofErr w:type="spellEnd"/>
-      <w:r>
-        <w:t>"</w:t>
-      </w:r>
-    </w:p>
-    <w:p>
-      <w:proofErr w:type="spellStart"/>
-      <w:r>
-        <w:t>ii</w:t>
-      </w:r>
-      <w:proofErr w:type="spellEnd"/>
-      <w:r>
-        <w:t>. Tareas de tipo "</w:t>
-      </w:r>
-      <w:proofErr w:type="spellStart"/>
-      <w:r>
-        <w:t>Frontend</w:t>
-      </w:r>
-      <w:proofErr w:type="spellEnd"/>
-      <w:r>
-        <w:t>" o "Backend"</w:t>
-      </w:r>
-    </w:p>
-    <w:p>
-      <w:proofErr w:type="spellStart"/>
-      <w:r>
-        <w:t>iii</w:t>
-      </w:r>
-      <w:proofErr w:type="spellEnd"/>
-      <w:r>
-        <w:t>. Tareas que no son de tipo "</w:t>
-      </w:r>
-      <w:proofErr w:type="spellStart"/>
-      <w:r>
-        <w:t>Documentation</w:t>
-      </w:r>
-      <w:proofErr w:type="spellEnd"/>
-      <w:r>
-        <w:t>"</w:t>
-      </w:r>
-    </w:p>
-    <w:p>
-      <w:proofErr w:type="spellStart"/>
-      <w:r>
-        <w:t>iv</w:t>
-      </w:r>
-      <w:proofErr w:type="spellEnd"/>
-      <w:r>
-        <w:t xml:space="preserve">. Tareas asignadas a Juan Pérez o </w:t>
-      </w:r>
-      <w:proofErr w:type="spellStart"/>
-      <w:r>
-        <w:t>Maria</w:t>
-      </w:r>
-      <w:proofErr w:type="spellEnd"/>
+      <w:pPr>
+        <w:pStyle w:val="Prrafodelista"/>
+        <w:numPr>
+          <w:ilvl w:val="0"/>
+          <w:numId w:val="4"/>
+        </w:numPr>
+      </w:pPr>
+      <w:r>
+        <w:t>Tareas de prioridad "High" o "Critical"</w:t>
+      </w:r>
+    </w:p>
+    <w:p>
+      <w:pPr>
+        <w:pStyle w:val="Prrafodelista"/>
+      </w:pPr>
+      <w:r>
+        <w:drawing>
+          <wp:inline distT="0" distB="0" distL="0" distR="0" wp14:anchorId="00624997" wp14:editId="2D10C55B">
+            <wp:extent cx="5612130" cy="2886710"/>
+            <wp:effectExtent l="0" t="0" r="7620" b="8890"/>
+            <wp:docPr id="12" name="Imagen 12"/>
+            <wp:cNvGraphicFramePr>
+              <a:graphicFrameLocks xmlns:a="http://schemas.openxmlformats.org/drawingml/2006/main" noChangeAspect="1"/>
+            </wp:cNvGraphicFramePr>
+            <a:graphic xmlns:a="http://schemas.openxmlformats.org/drawingml/2006/main">
+              <a:graphicData uri="http://schemas.openxmlformats.org/drawingml/2006/picture">
+                <pic:pic xmlns:pic="http://schemas.openxmlformats.org/drawingml/2006/picture">
+                  <pic:nvPicPr>
+                    <pic:cNvPr id="1" name=""/>
+                    <pic:cNvPicPr/>
+                  </pic:nvPicPr>
+                  <pic:blipFill>
+                    <a:blip r:embed="rId15"/>
+                    <a:stretch>
+                      <a:fillRect/>
+                    </a:stretch>
+                  </pic:blipFill>
+                  <pic:spPr>
+                    <a:xfrm>
+                      <a:off x="0" y="0"/>
+                      <a:ext cx="5612130" cy="2886710"/>
+                    </a:xfrm>
+                    <a:prstGeom prst="rect">
+                      <a:avLst/>
+                    </a:prstGeom>
+                  </pic:spPr>
+                </pic:pic>
+              </a:graphicData>
+            </a:graphic>
+          </wp:inline>
+        </w:drawing>
+      </w:r>
+    </w:p>
+    <w:p/>
+    <w:p>
+      <w:pPr>
+        <w:pStyle w:val="Prrafodelista"/>
+        <w:numPr>
+          <w:ilvl w:val="0"/>
+          <w:numId w:val="4"/>
+        </w:numPr>
+      </w:pPr>
+      <w:r>
+        <w:t>Tareas de tipo "Frontend" o "Backend"</w:t>
+      </w:r>
+    </w:p>
+    <w:p>
+      <w:pPr>
+        <w:pStyle w:val="Prrafodelista"/>
+      </w:pPr>
+      <w:r>
+        <w:drawing>
+          <wp:inline distT="0" distB="0" distL="0" distR="0" wp14:anchorId="4B92C3A5" wp14:editId="5EE7CF12">
+            <wp:extent cx="5612130" cy="2889250"/>
+            <wp:effectExtent l="0" t="0" r="7620" b="6350"/>
+            <wp:docPr id="13" name="Imagen 13"/>
+            <wp:cNvGraphicFramePr>
+              <a:graphicFrameLocks xmlns:a="http://schemas.openxmlformats.org/drawingml/2006/main" noChangeAspect="1"/>
+            </wp:cNvGraphicFramePr>
+            <a:graphic xmlns:a="http://schemas.openxmlformats.org/drawingml/2006/main">
+              <a:graphicData uri="http://schemas.openxmlformats.org/drawingml/2006/picture">
+                <pic:pic xmlns:pic="http://schemas.openxmlformats.org/drawingml/2006/picture">
+                  <pic:nvPicPr>
+                    <pic:cNvPr id="1" name=""/>
+                    <pic:cNvPicPr/>
+                  </pic:nvPicPr>
+                  <pic:blipFill>
+                    <a:blip r:embed="rId16"/>
+                    <a:stretch>
+                      <a:fillRect/>
+                    </a:stretch>
+                  </pic:blipFill>
+                  <pic:spPr>
+                    <a:xfrm>
+                      <a:off x="0" y="0"/>
+                      <a:ext cx="5612130" cy="2889250"/>
+                    </a:xfrm>
+                    <a:prstGeom prst="rect">
+                      <a:avLst/>
+                    </a:prstGeom>
+                  </pic:spPr>
+                </pic:pic>
+              </a:graphicData>
+            </a:graphic>
+          </wp:inline>
+        </w:drawing>
+      </w:r>
+    </w:p>
+    <w:p>
+      <w:pPr>
+        <w:pStyle w:val="Prrafodelista"/>
+      </w:pPr>
+    </w:p>
+    <w:p>
+      <w:pPr>
+        <w:pStyle w:val="Prrafodelista"/>
+      </w:pPr>
+    </w:p>
+    <w:p>
+      <w:pPr>
+        <w:pStyle w:val="Prrafodelista"/>
+      </w:pPr>
+    </w:p>
+    <w:p>
+      <w:pPr>
+        <w:pStyle w:val="Prrafodelista"/>
+      </w:pPr>
+    </w:p>
+    <w:p>
+      <w:pPr>
+        <w:pStyle w:val="Prrafodelista"/>
+      </w:pPr>
+    </w:p>
+    <w:p>
+      <w:pPr>
+        <w:pStyle w:val="Prrafodelista"/>
+      </w:pPr>
+    </w:p>
+    <w:p>
+      <w:pPr>
+        <w:pStyle w:val="Prrafodelista"/>
+      </w:pPr>
+    </w:p>
+    <w:p>
+      <w:pPr>
+        <w:pStyle w:val="Prrafodelista"/>
+        <w:numPr>
+          <w:ilvl w:val="0"/>
+          <w:numId w:val="4"/>
+        </w:numPr>
+      </w:pPr>
+      <w:r>
+        <w:lastRenderedPageBreak/>
+        <w:t>Tareas que no son de tipo "Documentation"</w:t>
+      </w:r>
+    </w:p>
+    <w:p>
+      <w:pPr>
+        <w:pStyle w:val="Prrafodelista"/>
+      </w:pPr>
+      <w:r>
+        <w:drawing>
+          <wp:inline distT="0" distB="0" distL="0" distR="0" wp14:anchorId="1946A79E" wp14:editId="2DB4687D">
+            <wp:extent cx="5612130" cy="2908300"/>
+            <wp:effectExtent l="0" t="0" r="7620" b="6350"/>
+            <wp:docPr id="14" name="Imagen 14"/>
+            <wp:cNvGraphicFramePr>
+              <a:graphicFrameLocks xmlns:a="http://schemas.openxmlformats.org/drawingml/2006/main" noChangeAspect="1"/>
+            </wp:cNvGraphicFramePr>
+            <a:graphic xmlns:a="http://schemas.openxmlformats.org/drawingml/2006/main">
+              <a:graphicData uri="http://schemas.openxmlformats.org/drawingml/2006/picture">
+                <pic:pic xmlns:pic="http://schemas.openxmlformats.org/drawingml/2006/picture">
+                  <pic:nvPicPr>
+                    <pic:cNvPr id="1" name=""/>
+                    <pic:cNvPicPr/>
+                  </pic:nvPicPr>
+                  <pic:blipFill>
+                    <a:blip r:embed="rId17"/>
+                    <a:stretch>
+                      <a:fillRect/>
+                    </a:stretch>
+                  </pic:blipFill>
+                  <pic:spPr>
+                    <a:xfrm>
+                      <a:off x="0" y="0"/>
+                      <a:ext cx="5612130" cy="2908300"/>
+                    </a:xfrm>
+                    <a:prstGeom prst="rect">
+                      <a:avLst/>
+                    </a:prstGeom>
+                  </pic:spPr>
+                </pic:pic>
+              </a:graphicData>
+            </a:graphic>
+          </wp:inline>
+        </w:drawing>
+      </w:r>
+    </w:p>
+    <w:p>
+      <w:pPr>
+        <w:pStyle w:val="Prrafodelista"/>
+        <w:numPr>
+          <w:ilvl w:val="0"/>
+          <w:numId w:val="4"/>
+        </w:numPr>
+      </w:pPr>
+      <w:r>
+        <w:t>Tareas asignadas a Juan Pérez o Maria Gonzalez</w:t>
+      </w:r>
+      <w:r>
+        <w:t>ç</w:t>
+      </w:r>
+    </w:p>
+    <w:p>
+      <w:pPr>
+        <w:pStyle w:val="Prrafodelista"/>
+      </w:pPr>
+      <w:r>
+        <w:drawing>
+          <wp:inline distT="0" distB="0" distL="0" distR="0" wp14:anchorId="231D9AAD" wp14:editId="5A313D15">
+            <wp:extent cx="5612130" cy="2868295"/>
+            <wp:effectExtent l="0" t="0" r="7620" b="8255"/>
+            <wp:docPr id="15" name="Imagen 15"/>
+            <wp:cNvGraphicFramePr>
+              <a:graphicFrameLocks xmlns:a="http://schemas.openxmlformats.org/drawingml/2006/main" noChangeAspect="1"/>
+            </wp:cNvGraphicFramePr>
+            <a:graphic xmlns:a="http://schemas.openxmlformats.org/drawingml/2006/main">
+              <a:graphicData uri="http://schemas.openxmlformats.org/drawingml/2006/picture">
+                <pic:pic xmlns:pic="http://schemas.openxmlformats.org/drawingml/2006/picture">
+                  <pic:nvPicPr>
+                    <pic:cNvPr id="1" name=""/>
+                    <pic:cNvPicPr/>
+                  </pic:nvPicPr>
+                  <pic:blipFill>
+                    <a:blip r:embed="rId18"/>
+                    <a:stretch>
+                      <a:fillRect/>
+                    </a:stretch>
+                  </pic:blipFill>
+                  <pic:spPr>
+                    <a:xfrm>
+                      <a:off x="0" y="0"/>
+                      <a:ext cx="5612130" cy="2868295"/>
+                    </a:xfrm>
+                    <a:prstGeom prst="rect">
+                      <a:avLst/>
+                    </a:prstGeom>
+                  </pic:spPr>
+                </pic:pic>
+              </a:graphicData>
+            </a:graphic>
+          </wp:inline>
+        </w:drawing>
+      </w:r>
+    </w:p>
+    <w:p>
+      <w:pPr>
+        <w:pStyle w:val="Prrafodelista"/>
+      </w:pPr>
+    </w:p>
+    <w:p>
+      <w:pPr>
+        <w:pStyle w:val="Prrafodelista"/>
+      </w:pPr>
+    </w:p>
+    <w:p>
+      <w:pPr>
+        <w:pStyle w:val="Prrafodelista"/>
+      </w:pPr>
+    </w:p>
+    <w:p>
+      <w:pPr>
+        <w:pStyle w:val="Prrafodelista"/>
+      </w:pPr>
+    </w:p>
+    <w:p>
+      <w:pPr>
+        <w:pStyle w:val="Prrafodelista"/>
+      </w:pPr>
+    </w:p>
+    <w:p>
+      <w:pPr>
+        <w:pStyle w:val="Prrafodelista"/>
+      </w:pPr>
+    </w:p>
+    <w:p>
+      <w:pPr>
+        <w:pStyle w:val="Prrafodelista"/>
+      </w:pPr>
+    </w:p>
+    <w:p>
+      <w:pPr>
+        <w:pStyle w:val="Prrafodelista"/>
+      </w:pPr>
+    </w:p>
+    <w:p>
+      <w:pPr>
+        <w:pStyle w:val="Prrafodelista"/>
+      </w:pPr>
+    </w:p>
+    <w:p>
+      <w:pPr>
+        <w:pStyle w:val="Prrafodelista"/>
+      </w:pPr>
+    </w:p>
+    <w:p>
+      <w:pPr>
+        <w:pStyle w:val="Prrafodelista"/>
+      </w:pPr>
+    </w:p>
+    <w:p>
+      <w:pPr>
+        <w:pStyle w:val="Prrafodelista"/>
+        <w:numPr>
+          <w:ilvl w:val="0"/>
+          <w:numId w:val="4"/>
+        </w:numPr>
+      </w:pPr>
+      <w:r>
+        <w:lastRenderedPageBreak/>
+        <w:t>Tareas con prioridad "Medium" y tipo "Feature Development"</w:t>
+      </w:r>
+    </w:p>
+    <w:p>
+      <w:pPr>
+        <w:pStyle w:val="Prrafodelista"/>
+      </w:pPr>
+      <w:r>
+        <w:drawing>
+          <wp:inline distT="0" distB="0" distL="0" distR="0" wp14:anchorId="6E010EB1" wp14:editId="72D0726D">
+            <wp:extent cx="5612130" cy="2894965"/>
+            <wp:effectExtent l="0" t="0" r="7620" b="635"/>
+            <wp:docPr id="17" name="Imagen 17"/>
+            <wp:cNvGraphicFramePr>
+              <a:graphicFrameLocks xmlns:a="http://schemas.openxmlformats.org/drawingml/2006/main" noChangeAspect="1"/>
+            </wp:cNvGraphicFramePr>
+            <a:graphic xmlns:a="http://schemas.openxmlformats.org/drawingml/2006/main">
+              <a:graphicData uri="http://schemas.openxmlformats.org/drawingml/2006/picture">
+                <pic:pic xmlns:pic="http://schemas.openxmlformats.org/drawingml/2006/picture">
+                  <pic:nvPicPr>
+                    <pic:cNvPr id="1" name=""/>
+                    <pic:cNvPicPr/>
+                  </pic:nvPicPr>
+                  <pic:blipFill>
+                    <a:blip r:embed="rId19"/>
+                    <a:stretch>
+                      <a:fillRect/>
+                    </a:stretch>
+                  </pic:blipFill>
+                  <pic:spPr>
+                    <a:xfrm>
+                      <a:off x="0" y="0"/>
+                      <a:ext cx="5612130" cy="2894965"/>
+                    </a:xfrm>
+                    <a:prstGeom prst="rect">
+                      <a:avLst/>
+                    </a:prstGeom>
+                  </pic:spPr>
+                </pic:pic>
+              </a:graphicData>
+            </a:graphic>
+          </wp:inline>
+        </w:drawing>
+      </w:r>
+    </w:p>
+    <w:p>
+      <w:r>
+        <w:t>d. Consultas con Arrays</w:t>
+      </w:r>
+    </w:p>
+    <w:p>
+      <w:pPr>
+        <w:pStyle w:val="Prrafodelista"/>
+        <w:numPr>
+          <w:ilvl w:val="0"/>
+          <w:numId w:val="4"/>
+        </w:numPr>
+      </w:pPr>
+      <w:r>
+        <w:t>Tareas de prioridad "High" o "Critical"</w:t>
+      </w:r>
+    </w:p>
+    <w:p>
+      <w:pPr>
+        <w:pStyle w:val="Prrafodelista"/>
+      </w:pPr>
+      <w:r>
+        <w:drawing>
+          <wp:inline distT="0" distB="0" distL="0" distR="0" wp14:anchorId="77C5FB0E" wp14:editId="67E12E6B">
+            <wp:extent cx="5612130" cy="2865755"/>
+            <wp:effectExtent l="0" t="0" r="7620" b="0"/>
+            <wp:docPr id="18" name="Imagen 18"/>
+            <wp:cNvGraphicFramePr>
+              <a:graphicFrameLocks xmlns:a="http://schemas.openxmlformats.org/drawingml/2006/main" noChangeAspect="1"/>
+            </wp:cNvGraphicFramePr>
+            <a:graphic xmlns:a="http://schemas.openxmlformats.org/drawingml/2006/main">
+              <a:graphicData uri="http://schemas.openxmlformats.org/drawingml/2006/picture">
+                <pic:pic xmlns:pic="http://schemas.openxmlformats.org/drawingml/2006/picture">
+                  <pic:nvPicPr>
+                    <pic:cNvPr id="1" name=""/>
+                    <pic:cNvPicPr/>
+                  </pic:nvPicPr>
+                  <pic:blipFill>
+                    <a:blip r:embed="rId20"/>
+                    <a:stretch>
+                      <a:fillRect/>
+                    </a:stretch>
+                  </pic:blipFill>
+                  <pic:spPr>
+                    <a:xfrm>
+                      <a:off x="0" y="0"/>
+                      <a:ext cx="5612130" cy="2865755"/>
+                    </a:xfrm>
+                    <a:prstGeom prst="rect">
+                      <a:avLst/>
+                    </a:prstGeom>
+                  </pic:spPr>
+                </pic:pic>
+              </a:graphicData>
+            </a:graphic>
+          </wp:inline>
+        </w:drawing>
+      </w:r>
+    </w:p>
+    <w:p>
+      <w:pPr>
+        <w:pStyle w:val="Prrafodelista"/>
+      </w:pPr>
+    </w:p>
+    <w:p>
+      <w:pPr>
+        <w:pStyle w:val="Prrafodelista"/>
+      </w:pPr>
+    </w:p>
+    <w:p>
+      <w:pPr>
+        <w:pStyle w:val="Prrafodelista"/>
+      </w:pPr>
+    </w:p>
+    <w:p>
+      <w:pPr>
+        <w:pStyle w:val="Prrafodelista"/>
+      </w:pPr>
+    </w:p>
+    <w:p>
+      <w:pPr>
+        <w:pStyle w:val="Prrafodelista"/>
+      </w:pPr>
+    </w:p>
+    <w:p>
+      <w:pPr>
+        <w:pStyle w:val="Prrafodelista"/>
+      </w:pPr>
+    </w:p>
+    <w:p>
+      <w:pPr>
+        <w:pStyle w:val="Prrafodelista"/>
+      </w:pPr>
+    </w:p>
+    <w:p>
+      <w:pPr>
+        <w:pStyle w:val="Prrafodelista"/>
+      </w:pPr>
+    </w:p>
+    <w:p>
+      <w:pPr>
+        <w:pStyle w:val="Prrafodelista"/>
+      </w:pPr>
+    </w:p>
+    <w:p>
+      <w:pPr>
+        <w:pStyle w:val="Prrafodelista"/>
+        <w:numPr>
+          <w:ilvl w:val="0"/>
+          <w:numId w:val="4"/>
+        </w:numPr>
+      </w:pPr>
+      <w:r>
+        <w:lastRenderedPageBreak/>
+        <w:t>Tareas asignadas a un UI Designer</w:t>
+      </w:r>
+    </w:p>
+    <w:p>
+      <w:pPr>
+        <w:pStyle w:val="Prrafodelista"/>
+      </w:pPr>
+      <w:r>
+        <w:drawing>
+          <wp:inline distT="0" distB="0" distL="0" distR="0" wp14:anchorId="73C447DC" wp14:editId="0343AC33">
+            <wp:extent cx="5612130" cy="2908300"/>
+            <wp:effectExtent l="0" t="0" r="7620" b="6350"/>
+            <wp:docPr id="19" name="Imagen 19"/>
+            <wp:cNvGraphicFramePr>
+              <a:graphicFrameLocks xmlns:a="http://schemas.openxmlformats.org/drawingml/2006/main" noChangeAspect="1"/>
+            </wp:cNvGraphicFramePr>
+            <a:graphic xmlns:a="http://schemas.openxmlformats.org/drawingml/2006/main">
+              <a:graphicData uri="http://schemas.openxmlformats.org/drawingml/2006/picture">
+                <pic:pic xmlns:pic="http://schemas.openxmlformats.org/drawingml/2006/picture">
+                  <pic:nvPicPr>
+                    <pic:cNvPr id="1" name=""/>
+                    <pic:cNvPicPr/>
+                  </pic:nvPicPr>
+                  <pic:blipFill>
+                    <a:blip r:embed="rId21"/>
+                    <a:stretch>
+                      <a:fillRect/>
+                    </a:stretch>
+                  </pic:blipFill>
+                  <pic:spPr>
+                    <a:xfrm>
+                      <a:off x="0" y="0"/>
+                      <a:ext cx="5612130" cy="2908300"/>
+                    </a:xfrm>
+                    <a:prstGeom prst="rect">
+                      <a:avLst/>
+                    </a:prstGeom>
+                  </pic:spPr>
+                </pic:pic>
+              </a:graphicData>
+            </a:graphic>
+          </wp:inline>
+        </w:drawing>
+      </w:r>
+    </w:p>
+    <w:p>
+      <w:pPr>
+        <w:pStyle w:val="Prrafodelista"/>
+        <w:numPr>
+          <w:ilvl w:val="0"/>
+          <w:numId w:val="4"/>
+        </w:numPr>
+      </w:pPr>
+      <w:r>
+        <w:t>Tareas asignadas específicamente a Laura Martinez como UI</w:t>
+      </w:r>
       <w:r>
         <w:t xml:space="preserve"> </w:t>
       </w:r>
-      <w:proofErr w:type="spellStart"/>
-      <w:r>
-        <w:t>Gonzalez</w:t>
-      </w:r>
-      <w:proofErr w:type="spellEnd"/>
-    </w:p>
-    <w:p>
-      <w:r>
-        <w:t>v. Tareas con prioridad "Medium" y tipo "</w:t>
-      </w:r>
-      <w:proofErr w:type="spellStart"/>
-      <w:r>
-        <w:t>Feature</w:t>
-      </w:r>
-      <w:proofErr w:type="spellEnd"/>
+      <w:r>
+        <w:t>Designer</w:t>
+      </w:r>
+    </w:p>
+    <w:p>
+      <w:pPr>
+        <w:pStyle w:val="Prrafodelista"/>
+      </w:pPr>
+      <w:r>
+        <w:drawing>
+          <wp:inline distT="0" distB="0" distL="0" distR="0" wp14:anchorId="5CA5D145" wp14:editId="4BAD2B29">
+            <wp:extent cx="5612130" cy="2867660"/>
+            <wp:effectExtent l="0" t="0" r="7620" b="8890"/>
+            <wp:docPr id="21" name="Imagen 21"/>
+            <wp:cNvGraphicFramePr>
+              <a:graphicFrameLocks xmlns:a="http://schemas.openxmlformats.org/drawingml/2006/main" noChangeAspect="1"/>
+            </wp:cNvGraphicFramePr>
+            <a:graphic xmlns:a="http://schemas.openxmlformats.org/drawingml/2006/main">
+              <a:graphicData uri="http://schemas.openxmlformats.org/drawingml/2006/picture">
+                <pic:pic xmlns:pic="http://schemas.openxmlformats.org/drawingml/2006/picture">
+                  <pic:nvPicPr>
+                    <pic:cNvPr id="1" name=""/>
+                    <pic:cNvPicPr/>
+                  </pic:nvPicPr>
+                  <pic:blipFill>
+                    <a:blip r:embed="rId22"/>
+                    <a:stretch>
+                      <a:fillRect/>
+                    </a:stretch>
+                  </pic:blipFill>
+                  <pic:spPr>
+                    <a:xfrm>
+                      <a:off x="0" y="0"/>
+                      <a:ext cx="5612130" cy="2867660"/>
+                    </a:xfrm>
+                    <a:prstGeom prst="rect">
+                      <a:avLst/>
+                    </a:prstGeom>
+                  </pic:spPr>
+                </pic:pic>
+              </a:graphicData>
+            </a:graphic>
+          </wp:inline>
+        </w:drawing>
+      </w:r>
+    </w:p>
+    <w:p>
+      <w:pPr>
+        <w:pStyle w:val="Prrafodelista"/>
+      </w:pPr>
+    </w:p>
+    <w:p>
+      <w:pPr>
+        <w:pStyle w:val="Prrafodelista"/>
+      </w:pPr>
+    </w:p>
+    <w:p>
+      <w:pPr>
+        <w:pStyle w:val="Prrafodelista"/>
+      </w:pPr>
+    </w:p>
+    <w:p>
+      <w:pPr>
+        <w:pStyle w:val="Prrafodelista"/>
+      </w:pPr>
+    </w:p>
+    <w:p>
+      <w:pPr>
+        <w:pStyle w:val="Prrafodelista"/>
+      </w:pPr>
+    </w:p>
+    <w:p>
+      <w:pPr>
+        <w:pStyle w:val="Prrafodelista"/>
+      </w:pPr>
+    </w:p>
+    <w:p>
+      <w:pPr>
+        <w:pStyle w:val="Prrafodelista"/>
+      </w:pPr>
+    </w:p>
+    <w:p>
+      <w:pPr>
+        <w:pStyle w:val="Prrafodelista"/>
+      </w:pPr>
+    </w:p>
+    <w:p>
+      <w:pPr>
+        <w:pStyle w:val="Prrafodelista"/>
+      </w:pPr>
+    </w:p>
+    <w:p>
+      <w:pPr>
+        <w:pStyle w:val="Prrafodelista"/>
+      </w:pPr>
+    </w:p>
+    <w:p>
+      <w:pPr>
+        <w:pStyle w:val="Prrafodelista"/>
+      </w:pPr>
+    </w:p>
+    <w:p>
+      <w:pPr>
+        <w:pStyle w:val="Prrafodelista"/>
+        <w:numPr>
+          <w:ilvl w:val="0"/>
+          <w:numId w:val="4"/>
+        </w:numPr>
+      </w:pPr>
+      <w:r>
+        <w:lastRenderedPageBreak/>
+        <w:t>Tareas asignadas a un Frontend Developer y un UI Designer</w:t>
+      </w:r>
+    </w:p>
+    <w:p>
+      <w:pPr>
+        <w:pStyle w:val="Prrafodelista"/>
+      </w:pPr>
+      <w:r>
+        <w:drawing>
+          <wp:inline distT="0" distB="0" distL="0" distR="0" wp14:anchorId="13415B2E" wp14:editId="13860BC3">
+            <wp:extent cx="5612130" cy="2908300"/>
+            <wp:effectExtent l="0" t="0" r="7620" b="6350"/>
+            <wp:docPr id="22" name="Imagen 22"/>
+            <wp:cNvGraphicFramePr>
+              <a:graphicFrameLocks xmlns:a="http://schemas.openxmlformats.org/drawingml/2006/main" noChangeAspect="1"/>
+            </wp:cNvGraphicFramePr>
+            <a:graphic xmlns:a="http://schemas.openxmlformats.org/drawingml/2006/main">
+              <a:graphicData uri="http://schemas.openxmlformats.org/drawingml/2006/picture">
+                <pic:pic xmlns:pic="http://schemas.openxmlformats.org/drawingml/2006/picture">
+                  <pic:nvPicPr>
+                    <pic:cNvPr id="1" name=""/>
+                    <pic:cNvPicPr/>
+                  </pic:nvPicPr>
+                  <pic:blipFill>
+                    <a:blip r:embed="rId23"/>
+                    <a:stretch>
+                      <a:fillRect/>
+                    </a:stretch>
+                  </pic:blipFill>
+                  <pic:spPr>
+                    <a:xfrm>
+                      <a:off x="0" y="0"/>
+                      <a:ext cx="5612130" cy="2908300"/>
+                    </a:xfrm>
+                    <a:prstGeom prst="rect">
+                      <a:avLst/>
+                    </a:prstGeom>
+                  </pic:spPr>
+                </pic:pic>
+              </a:graphicData>
+            </a:graphic>
+          </wp:inline>
+        </w:drawing>
+      </w:r>
+    </w:p>
+    <w:p>
+      <w:pPr>
+        <w:pStyle w:val="Prrafodelista"/>
+        <w:numPr>
+          <w:ilvl w:val="0"/>
+          <w:numId w:val="4"/>
+        </w:numPr>
+      </w:pPr>
+      <w:r>
+        <w:t>Tareas donde Carlos Ruiz es uno de los asignados</w:t>
+      </w:r>
+    </w:p>
+    <w:p>
+      <w:pPr>
+        <w:pStyle w:val="Prrafodelista"/>
+      </w:pPr>
+      <w:r>
+        <w:drawing>
+          <wp:inline distT="0" distB="0" distL="0" distR="0" wp14:anchorId="35BC6413" wp14:editId="7D7F149B">
+            <wp:extent cx="5612130" cy="2900680"/>
+            <wp:effectExtent l="0" t="0" r="7620" b="0"/>
+            <wp:docPr id="24" name="Imagen 24"/>
+            <wp:cNvGraphicFramePr>
+              <a:graphicFrameLocks xmlns:a="http://schemas.openxmlformats.org/drawingml/2006/main" noChangeAspect="1"/>
+            </wp:cNvGraphicFramePr>
+            <a:graphic xmlns:a="http://schemas.openxmlformats.org/drawingml/2006/main">
+              <a:graphicData uri="http://schemas.openxmlformats.org/drawingml/2006/picture">
+                <pic:pic xmlns:pic="http://schemas.openxmlformats.org/drawingml/2006/picture">
+                  <pic:nvPicPr>
+                    <pic:cNvPr id="1" name=""/>
+                    <pic:cNvPicPr/>
+                  </pic:nvPicPr>
+                  <pic:blipFill>
+                    <a:blip r:embed="rId24"/>
+                    <a:stretch>
+                      <a:fillRect/>
+                    </a:stretch>
+                  </pic:blipFill>
+                  <pic:spPr>
+                    <a:xfrm>
+                      <a:off x="0" y="0"/>
+                      <a:ext cx="5612130" cy="2900680"/>
+                    </a:xfrm>
+                    <a:prstGeom prst="rect">
+                      <a:avLst/>
+                    </a:prstGeom>
+                  </pic:spPr>
+                </pic:pic>
+              </a:graphicData>
+            </a:graphic>
+          </wp:inline>
+        </w:drawing>
+      </w:r>
+    </w:p>
+    <w:p>
+      <w:pPr>
+        <w:pStyle w:val="Prrafodelista"/>
+      </w:pPr>
+    </w:p>
+    <w:p>
+      <w:pPr>
+        <w:pStyle w:val="Prrafodelista"/>
+      </w:pPr>
+    </w:p>
+    <w:p>
+      <w:pPr>
+        <w:pStyle w:val="Prrafodelista"/>
+      </w:pPr>
+    </w:p>
+    <w:p>
+      <w:pPr>
+        <w:pStyle w:val="Prrafodelista"/>
+      </w:pPr>
+    </w:p>
+    <w:p>
+      <w:pPr>
+        <w:pStyle w:val="Prrafodelista"/>
+      </w:pPr>
+    </w:p>
+    <w:p>
+      <w:pPr>
+        <w:pStyle w:val="Prrafodelista"/>
+      </w:pPr>
+    </w:p>
+    <w:p>
+      <w:pPr>
+        <w:pStyle w:val="Prrafodelista"/>
+      </w:pPr>
+    </w:p>
+    <w:p>
+      <w:pPr>
+        <w:pStyle w:val="Prrafodelista"/>
+      </w:pPr>
+    </w:p>
+    <w:p>
+      <w:pPr>
+        <w:pStyle w:val="Prrafodelista"/>
+      </w:pPr>
+    </w:p>
+    <w:p>
+      <w:pPr>
+        <w:pStyle w:val="Prrafodelista"/>
+      </w:pPr>
+    </w:p>
+    <w:p>
+      <w:r>
+        <w:lastRenderedPageBreak/>
+        <w:t>e. Consultas con Expresiones Regulares</w:t>
+      </w:r>
+    </w:p>
+    <w:p>
+      <w:pPr>
+        <w:pStyle w:val="Prrafodelista"/>
+        <w:numPr>
+          <w:ilvl w:val="0"/>
+          <w:numId w:val="4"/>
+        </w:numPr>
+      </w:pPr>
+      <w:r>
+        <w:t>Tareas con título que contiene "design" (case insensitive)</w:t>
+      </w:r>
+    </w:p>
+    <w:p>
+      <w:pPr>
+        <w:pStyle w:val="Prrafodelista"/>
+      </w:pPr>
+      <w:r>
+        <w:drawing>
+          <wp:inline distT="0" distB="0" distL="0" distR="0" wp14:anchorId="7253B311" wp14:editId="78E7B990">
+            <wp:extent cx="5612130" cy="2924810"/>
+            <wp:effectExtent l="0" t="0" r="7620" b="8890"/>
+            <wp:docPr id="25" name="Imagen 25"/>
+            <wp:cNvGraphicFramePr>
+              <a:graphicFrameLocks xmlns:a="http://schemas.openxmlformats.org/drawingml/2006/main" noChangeAspect="1"/>
+            </wp:cNvGraphicFramePr>
+            <a:graphic xmlns:a="http://schemas.openxmlformats.org/drawingml/2006/main">
+              <a:graphicData uri="http://schemas.openxmlformats.org/drawingml/2006/picture">
+                <pic:pic xmlns:pic="http://schemas.openxmlformats.org/drawingml/2006/picture">
+                  <pic:nvPicPr>
+                    <pic:cNvPr id="1" name=""/>
+                    <pic:cNvPicPr/>
+                  </pic:nvPicPr>
+                  <pic:blipFill>
+                    <a:blip r:embed="rId25"/>
+                    <a:stretch>
+                      <a:fillRect/>
+                    </a:stretch>
+                  </pic:blipFill>
+                  <pic:spPr>
+                    <a:xfrm>
+                      <a:off x="0" y="0"/>
+                      <a:ext cx="5612130" cy="2924810"/>
+                    </a:xfrm>
+                    <a:prstGeom prst="rect">
+                      <a:avLst/>
+                    </a:prstGeom>
+                  </pic:spPr>
+                </pic:pic>
+              </a:graphicData>
+            </a:graphic>
+          </wp:inline>
+        </w:drawing>
+      </w:r>
+    </w:p>
+    <w:p>
+      <w:pPr>
+        <w:pStyle w:val="Prrafodelista"/>
+        <w:numPr>
+          <w:ilvl w:val="0"/>
+          <w:numId w:val="4"/>
+        </w:numPr>
+      </w:pPr>
+      <w:r>
+        <w:t>Tareas con descripción que comienza con "Implement"</w:t>
+      </w:r>
+    </w:p>
+    <w:p>
+      <w:pPr>
+        <w:pStyle w:val="Prrafodelista"/>
+      </w:pPr>
+      <w:r>
+        <w:drawing>
+          <wp:inline distT="0" distB="0" distL="0" distR="0" wp14:anchorId="6E73194E" wp14:editId="25725943">
+            <wp:extent cx="5612130" cy="2886710"/>
+            <wp:effectExtent l="0" t="0" r="7620" b="8890"/>
+            <wp:docPr id="27" name="Imagen 27"/>
+            <wp:cNvGraphicFramePr>
+              <a:graphicFrameLocks xmlns:a="http://schemas.openxmlformats.org/drawingml/2006/main" noChangeAspect="1"/>
+            </wp:cNvGraphicFramePr>
+            <a:graphic xmlns:a="http://schemas.openxmlformats.org/drawingml/2006/main">
+              <a:graphicData uri="http://schemas.openxmlformats.org/drawingml/2006/picture">
+                <pic:pic xmlns:pic="http://schemas.openxmlformats.org/drawingml/2006/picture">
+                  <pic:nvPicPr>
+                    <pic:cNvPr id="1" name=""/>
+                    <pic:cNvPicPr/>
+                  </pic:nvPicPr>
+                  <pic:blipFill>
+                    <a:blip r:embed="rId26"/>
+                    <a:stretch>
+                      <a:fillRect/>
+                    </a:stretch>
+                  </pic:blipFill>
+                  <pic:spPr>
+                    <a:xfrm>
+                      <a:off x="0" y="0"/>
+                      <a:ext cx="5612130" cy="2886710"/>
+                    </a:xfrm>
+                    <a:prstGeom prst="rect">
+                      <a:avLst/>
+                    </a:prstGeom>
+                  </pic:spPr>
+                </pic:pic>
+              </a:graphicData>
+            </a:graphic>
+          </wp:inline>
+        </w:drawing>
+      </w:r>
+    </w:p>
+    <w:p>
+      <w:pPr>
+        <w:pStyle w:val="Prrafodelista"/>
+      </w:pPr>
+    </w:p>
+    <w:p>
+      <w:pPr>
+        <w:pStyle w:val="Prrafodelista"/>
+      </w:pPr>
+    </w:p>
+    <w:p>
+      <w:pPr>
+        <w:pStyle w:val="Prrafodelista"/>
+      </w:pPr>
+    </w:p>
+    <w:p>
+      <w:pPr>
+        <w:pStyle w:val="Prrafodelista"/>
+      </w:pPr>
+    </w:p>
+    <w:p>
+      <w:pPr>
+        <w:pStyle w:val="Prrafodelista"/>
+      </w:pPr>
+    </w:p>
+    <w:p>
+      <w:pPr>
+        <w:pStyle w:val="Prrafodelista"/>
+      </w:pPr>
+    </w:p>
+    <w:p>
+      <w:pPr>
+        <w:pStyle w:val="Prrafodelista"/>
+      </w:pPr>
+    </w:p>
+    <w:p>
+      <w:pPr>
+        <w:pStyle w:val="Prrafodelista"/>
+      </w:pPr>
+    </w:p>
+    <w:p>
+      <w:pPr>
+        <w:pStyle w:val="Prrafodelista"/>
+      </w:pPr>
+    </w:p>
+    <w:p>
+      <w:pPr>
+        <w:pStyle w:val="Prrafodelista"/>
+        <w:numPr>
+          <w:ilvl w:val="0"/>
+          <w:numId w:val="4"/>
+        </w:numPr>
+      </w:pPr>
+      <w:r>
+        <w:lastRenderedPageBreak/>
+        <w:t>Tareas con título que termina en "system"</w:t>
+      </w:r>
+    </w:p>
+    <w:p>
+      <w:pPr>
+        <w:pStyle w:val="Prrafodelista"/>
+      </w:pPr>
+      <w:r>
+        <w:drawing>
+          <wp:inline distT="0" distB="0" distL="0" distR="0" wp14:anchorId="06AF6606" wp14:editId="331A9077">
+            <wp:extent cx="5612130" cy="2903220"/>
+            <wp:effectExtent l="0" t="0" r="7620" b="0"/>
+            <wp:docPr id="28" name="Imagen 28"/>
+            <wp:cNvGraphicFramePr>
+              <a:graphicFrameLocks xmlns:a="http://schemas.openxmlformats.org/drawingml/2006/main" noChangeAspect="1"/>
+            </wp:cNvGraphicFramePr>
+            <a:graphic xmlns:a="http://schemas.openxmlformats.org/drawingml/2006/main">
+              <a:graphicData uri="http://schemas.openxmlformats.org/drawingml/2006/picture">
+                <pic:pic xmlns:pic="http://schemas.openxmlformats.org/drawingml/2006/picture">
+                  <pic:nvPicPr>
+                    <pic:cNvPr id="1" name=""/>
+                    <pic:cNvPicPr/>
+                  </pic:nvPicPr>
+                  <pic:blipFill>
+                    <a:blip r:embed="rId27"/>
+                    <a:stretch>
+                      <a:fillRect/>
+                    </a:stretch>
+                  </pic:blipFill>
+                  <pic:spPr>
+                    <a:xfrm>
+                      <a:off x="0" y="0"/>
+                      <a:ext cx="5612130" cy="2903220"/>
+                    </a:xfrm>
+                    <a:prstGeom prst="rect">
+                      <a:avLst/>
+                    </a:prstGeom>
+                  </pic:spPr>
+                </pic:pic>
+              </a:graphicData>
+            </a:graphic>
+          </wp:inline>
+        </w:drawing>
+      </w:r>
+    </w:p>
+    <w:p>
+      <w:pPr>
+        <w:pStyle w:val="Prrafodelista"/>
+        <w:numPr>
+          <w:ilvl w:val="0"/>
+          <w:numId w:val="4"/>
+        </w:numPr>
+      </w:pPr>
+      <w:r>
+        <w:t>Tareas con descripción que contiene "API"</w:t>
+      </w:r>
+    </w:p>
+    <w:p>
+      <w:pPr>
+        <w:pStyle w:val="Prrafodelista"/>
+      </w:pPr>
+      <w:r>
+        <w:drawing>
+          <wp:inline distT="0" distB="0" distL="0" distR="0" wp14:anchorId="200A55E4" wp14:editId="020A42E5">
+            <wp:extent cx="5612130" cy="2897505"/>
+            <wp:effectExtent l="0" t="0" r="7620" b="0"/>
+            <wp:docPr id="30" name="Imagen 30"/>
+            <wp:cNvGraphicFramePr>
+              <a:graphicFrameLocks xmlns:a="http://schemas.openxmlformats.org/drawingml/2006/main" noChangeAspect="1"/>
+            </wp:cNvGraphicFramePr>
+            <a:graphic xmlns:a="http://schemas.openxmlformats.org/drawingml/2006/main">
+              <a:graphicData uri="http://schemas.openxmlformats.org/drawingml/2006/picture">
+                <pic:pic xmlns:pic="http://schemas.openxmlformats.org/drawingml/2006/picture">
+                  <pic:nvPicPr>
+                    <pic:cNvPr id="1" name=""/>
+                    <pic:cNvPicPr/>
+                  </pic:nvPicPr>
+                  <pic:blipFill>
+                    <a:blip r:embed="rId28"/>
+                    <a:stretch>
+                      <a:fillRect/>
+                    </a:stretch>
+                  </pic:blipFill>
+                  <pic:spPr>
+                    <a:xfrm>
+                      <a:off x="0" y="0"/>
+                      <a:ext cx="5612130" cy="2897505"/>
+                    </a:xfrm>
+                    <a:prstGeom prst="rect">
+                      <a:avLst/>
+                    </a:prstGeom>
+                  </pic:spPr>
+                </pic:pic>
+              </a:graphicData>
+            </a:graphic>
+          </wp:inline>
+        </w:drawing>
+      </w:r>
+    </w:p>
+    <w:p>
+      <w:pPr>
+        <w:pStyle w:val="Prrafodelista"/>
+      </w:pPr>
+    </w:p>
+    <w:p>
+      <w:pPr>
+        <w:pStyle w:val="Prrafodelista"/>
+      </w:pPr>
+    </w:p>
+    <w:p>
+      <w:pPr>
+        <w:pStyle w:val="Prrafodelista"/>
+      </w:pPr>
+    </w:p>
+    <w:p>
+      <w:pPr>
+        <w:pStyle w:val="Prrafodelista"/>
+      </w:pPr>
+    </w:p>
+    <w:p>
+      <w:pPr>
+        <w:pStyle w:val="Prrafodelista"/>
+      </w:pPr>
+    </w:p>
+    <w:p>
+      <w:pPr>
+        <w:pStyle w:val="Prrafodelista"/>
+      </w:pPr>
+    </w:p>
+    <w:p>
+      <w:pPr>
+        <w:pStyle w:val="Prrafodelista"/>
+      </w:pPr>
+    </w:p>
+    <w:p>
+      <w:pPr>
+        <w:pStyle w:val="Prrafodelista"/>
+      </w:pPr>
+    </w:p>
+    <w:p>
+      <w:pPr>
+        <w:pStyle w:val="Prrafodelista"/>
+      </w:pPr>
+    </w:p>
+    <w:p>
+      <w:pPr>
+        <w:pStyle w:val="Prrafodelista"/>
+      </w:pPr>
+    </w:p>
+    <w:p>
+      <w:pPr>
+        <w:pStyle w:val="Prrafodelista"/>
+      </w:pPr>
+    </w:p>
+    <w:p>
+      <w:pPr>
+        <w:pStyle w:val="Prrafodelista"/>
+        <w:numPr>
+          <w:ilvl w:val="0"/>
+          <w:numId w:val="4"/>
+        </w:numPr>
+      </w:pPr>
+      <w:r>
+        <w:lastRenderedPageBreak/>
+        <w:t>Tareas con título que contiene números</w:t>
+      </w:r>
+    </w:p>
+    <w:p>
+      <w:pPr>
+        <w:pStyle w:val="Prrafodelista"/>
+      </w:pPr>
+      <w:r>
+        <w:drawing>
+          <wp:inline distT="0" distB="0" distL="0" distR="0" wp14:anchorId="52C05E88" wp14:editId="56EA1918">
+            <wp:extent cx="5612130" cy="1062355"/>
+            <wp:effectExtent l="0" t="0" r="7620" b="4445"/>
+            <wp:docPr id="32" name="Imagen 32"/>
+            <wp:cNvGraphicFramePr>
+              <a:graphicFrameLocks xmlns:a="http://schemas.openxmlformats.org/drawingml/2006/main" noChangeAspect="1"/>
+            </wp:cNvGraphicFramePr>
+            <a:graphic xmlns:a="http://schemas.openxmlformats.org/drawingml/2006/main">
+              <a:graphicData uri="http://schemas.openxmlformats.org/drawingml/2006/picture">
+                <pic:pic xmlns:pic="http://schemas.openxmlformats.org/drawingml/2006/picture">
+                  <pic:nvPicPr>
+                    <pic:cNvPr id="1" name=""/>
+                    <pic:cNvPicPr/>
+                  </pic:nvPicPr>
+                  <pic:blipFill>
+                    <a:blip r:embed="rId29"/>
+                    <a:stretch>
+                      <a:fillRect/>
+                    </a:stretch>
+                  </pic:blipFill>
+                  <pic:spPr>
+                    <a:xfrm>
+                      <a:off x="0" y="0"/>
+                      <a:ext cx="5612130" cy="1062355"/>
+                    </a:xfrm>
+                    <a:prstGeom prst="rect">
+                      <a:avLst/>
+                    </a:prstGeom>
+                  </pic:spPr>
+                </pic:pic>
+              </a:graphicData>
+            </a:graphic>
+          </wp:inline>
+        </w:drawing>
+      </w:r>
+    </w:p>
+    <w:p>
+      <w:r>
+        <w:t>e. Consultas Avanzadas</w:t>
+      </w:r>
+    </w:p>
+    <w:p>
+      <w:pPr>
+        <w:pStyle w:val="Prrafodelista"/>
+        <w:numPr>
+          <w:ilvl w:val="0"/>
+          <w:numId w:val="4"/>
+        </w:numPr>
+      </w:pPr>
+      <w:r>
+        <w:t>Tareas con duración mayor a 14 días</w:t>
+      </w:r>
+    </w:p>
+    <w:p>
+      <w:pPr>
+        <w:pStyle w:val="Prrafodelista"/>
+      </w:pPr>
+      <w:r>
+        <w:drawing>
+          <wp:inline distT="0" distB="0" distL="0" distR="0" wp14:anchorId="35CDE3C2" wp14:editId="29EC618C">
+            <wp:extent cx="5612130" cy="1474470"/>
+            <wp:effectExtent l="0" t="0" r="7620" b="0"/>
+            <wp:docPr id="33" name="Imagen 33"/>
+            <wp:cNvGraphicFramePr>
+              <a:graphicFrameLocks xmlns:a="http://schemas.openxmlformats.org/drawingml/2006/main" noChangeAspect="1"/>
+            </wp:cNvGraphicFramePr>
+            <a:graphic xmlns:a="http://schemas.openxmlformats.org/drawingml/2006/main">
+              <a:graphicData uri="http://schemas.openxmlformats.org/drawingml/2006/picture">
+                <pic:pic xmlns:pic="http://schemas.openxmlformats.org/drawingml/2006/picture">
+                  <pic:nvPicPr>
+                    <pic:cNvPr id="1" name=""/>
+                    <pic:cNvPicPr/>
+                  </pic:nvPicPr>
+                  <pic:blipFill>
+                    <a:blip r:embed="rId30"/>
+                    <a:stretch>
+                      <a:fillRect/>
+                    </a:stretch>
+                  </pic:blipFill>
+                  <pic:spPr>
+                    <a:xfrm>
+                      <a:off x="0" y="0"/>
+                      <a:ext cx="5612130" cy="1474470"/>
+                    </a:xfrm>
+                    <a:prstGeom prst="rect">
+                      <a:avLst/>
+                    </a:prstGeom>
+                  </pic:spPr>
+                </pic:pic>
+              </a:graphicData>
+            </a:graphic>
+          </wp:inline>
+        </w:drawing>
+      </w:r>
+    </w:p>
+    <w:p>
+      <w:pPr>
+        <w:pStyle w:val="Prrafodelista"/>
+        <w:numPr>
+          <w:ilvl w:val="0"/>
+          <w:numId w:val="4"/>
+        </w:numPr>
+      </w:pPr>
+      <w:r>
+        <w:t>Tareas que se solapan con el periodo 15/12/2023 al 15/1/2024</w:t>
+      </w:r>
+    </w:p>
+    <w:p>
+      <w:pPr>
+        <w:pStyle w:val="Prrafodelista"/>
+      </w:pPr>
+      <w:r>
+        <w:drawing>
+          <wp:inline distT="0" distB="0" distL="0" distR="0" wp14:anchorId="7AF779E4" wp14:editId="2B34A95C">
+            <wp:extent cx="5612130" cy="890270"/>
+            <wp:effectExtent l="0" t="0" r="7620" b="5080"/>
+            <wp:docPr id="34" name="Imagen 34"/>
+            <wp:cNvGraphicFramePr>
+              <a:graphicFrameLocks xmlns:a="http://schemas.openxmlformats.org/drawingml/2006/main" noChangeAspect="1"/>
+            </wp:cNvGraphicFramePr>
+            <a:graphic xmlns:a="http://schemas.openxmlformats.org/drawingml/2006/main">
+              <a:graphicData uri="http://schemas.openxmlformats.org/drawingml/2006/picture">
+                <pic:pic xmlns:pic="http://schemas.openxmlformats.org/drawingml/2006/picture">
+                  <pic:nvPicPr>
+                    <pic:cNvPr id="1" name=""/>
+                    <pic:cNvPicPr/>
+                  </pic:nvPicPr>
+                  <pic:blipFill>
+                    <a:blip r:embed="rId31"/>
+                    <a:stretch>
+                      <a:fillRect/>
+                    </a:stretch>
+                  </pic:blipFill>
+                  <pic:spPr>
+                    <a:xfrm>
+                      <a:off x="0" y="0"/>
+                      <a:ext cx="5612130" cy="890270"/>
+                    </a:xfrm>
+                    <a:prstGeom prst="rect">
+                      <a:avLst/>
+                    </a:prstGeom>
+                  </pic:spPr>
+                </pic:pic>
+              </a:graphicData>
+            </a:graphic>
+          </wp:inline>
+        </w:drawing>
+      </w:r>
+    </w:p>
+    <w:p>
+      <w:pPr>
+        <w:pStyle w:val="Prrafodelista"/>
+        <w:numPr>
+          <w:ilvl w:val="0"/>
+          <w:numId w:val="4"/>
+        </w:numPr>
+      </w:pPr>
+      <w:r>
+        <w:t>Tareas del proyecto "5f8d8a7b2f4a1e3d8c9b0a4f" con prioridad</w:t>
+      </w:r>
       <w:r>
         <w:t xml:space="preserve"> </w:t>
       </w:r>
-      <w:proofErr w:type="spellStart"/>
-      <w:r>
-        <w:t>Development</w:t>
-      </w:r>
-      <w:proofErr w:type="spellEnd"/>
-      <w:r>
-        <w:t>"</w:t>
-      </w:r>
-    </w:p>
-    <w:p>
-      <w:proofErr w:type="spellStart"/>
-      <w:r>
-        <w:t>Mongodb</w:t>
-      </w:r>
-      <w:proofErr w:type="spellEnd"/>
-    </w:p>
-    <w:p>
-      <w:r>
-        <w:t xml:space="preserve">d. Consultas con </w:t>
-      </w:r>
-      <w:proofErr w:type="spellStart"/>
-      <w:r>
-        <w:t>Arrays</w:t>
-      </w:r>
-      <w:proofErr w:type="spellEnd"/>
-    </w:p>
-    <w:p>
+      <w:r>
+        <w:t>alta o crítica</w:t>
+      </w:r>
+    </w:p>
+    <w:p>
+      <w:pPr>
+        <w:pStyle w:val="Prrafodelista"/>
+      </w:pPr>
+      <w:r>
+        <w:drawing>
+          <wp:inline distT="0" distB="0" distL="0" distR="0" wp14:anchorId="5910021E" wp14:editId="1941B52F">
+            <wp:extent cx="5612130" cy="2878455"/>
+            <wp:effectExtent l="0" t="0" r="7620" b="0"/>
+            <wp:docPr id="35" name="Imagen 35"/>
+            <wp:cNvGraphicFramePr>
+              <a:graphicFrameLocks xmlns:a="http://schemas.openxmlformats.org/drawingml/2006/main" noChangeAspect="1"/>
+            </wp:cNvGraphicFramePr>
+            <a:graphic xmlns:a="http://schemas.openxmlformats.org/drawingml/2006/main">
+              <a:graphicData uri="http://schemas.openxmlformats.org/drawingml/2006/picture">
+                <pic:pic xmlns:pic="http://schemas.openxmlformats.org/drawingml/2006/picture">
+                  <pic:nvPicPr>
+                    <pic:cNvPr id="1" name=""/>
+                    <pic:cNvPicPr/>
+                  </pic:nvPicPr>
+                  <pic:blipFill>
+                    <a:blip r:embed="rId32"/>
+                    <a:stretch>
+                      <a:fillRect/>
+                    </a:stretch>
+                  </pic:blipFill>
+                  <pic:spPr>
+                    <a:xfrm>
+                      <a:off x="0" y="0"/>
+                      <a:ext cx="5612130" cy="2878455"/>
+                    </a:xfrm>
+                    <a:prstGeom prst="rect">
+                      <a:avLst/>
+                    </a:prstGeom>
+                  </pic:spPr>
+                </pic:pic>
+              </a:graphicData>
+            </a:graphic>
+          </wp:inline>
+        </w:drawing>
+      </w:r>
+    </w:p>
+    <w:p>
+      <w:pPr>
+        <w:pStyle w:val="Prrafodelista"/>
+      </w:pPr>
+    </w:p>
+    <w:p>
+      <w:pPr>
+        <w:pStyle w:val="Prrafodelista"/>
+      </w:pPr>
+    </w:p>
+    <w:p>
+      <w:pPr>
+        <w:pStyle w:val="Prrafodelista"/>
+      </w:pPr>
+    </w:p>
+    <w:p>
+      <w:pPr>
+        <w:pStyle w:val="Prrafodelista"/>
+      </w:pPr>
+    </w:p>
+    <w:p>
+      <w:pPr>
+        <w:pStyle w:val="Prrafodelista"/>
+        <w:numPr>
+          <w:ilvl w:val="0"/>
+          <w:numId w:val="4"/>
+        </w:numPr>
+      </w:pPr>
       <w:r>
         <w:lastRenderedPageBreak/>
-        <w:t>a. Tareas de prioridad "High" o "</w:t>
-      </w:r>
-      <w:proofErr w:type="spellStart"/>
-      <w:r>
-        <w:t>Critical</w:t>
-      </w:r>
-      <w:proofErr w:type="spellEnd"/>
-      <w:r>
-        <w:t>"</w:t>
-      </w:r>
-    </w:p>
-    <w:p>
-      <w:r>
-        <w:t xml:space="preserve">b. Tareas asignadas a un UI </w:t>
-      </w:r>
-      <w:proofErr w:type="spellStart"/>
-      <w:r>
-        <w:t>Designer</w:t>
-      </w:r>
-      <w:proofErr w:type="spellEnd"/>
-    </w:p>
-    <w:p>
-      <w:r>
-        <w:t xml:space="preserve">c. Tareas asignadas específicamente a Laura </w:t>
-      </w:r>
-      <w:proofErr w:type="spellStart"/>
-      <w:r>
-        <w:t>Martinez</w:t>
-      </w:r>
-      <w:proofErr w:type="spellEnd"/>
-      <w:r>
-        <w:t xml:space="preserve"> como UI</w:t>
-      </w:r>
-    </w:p>
-    <w:p>
-      <w:proofErr w:type="spellStart"/>
-      <w:r>
-        <w:t>Designer</w:t>
-      </w:r>
-      <w:proofErr w:type="spellEnd"/>
-    </w:p>
-    <w:p>
-      <w:r>
-        <w:t xml:space="preserve">d. Tareas asignadas a un </w:t>
-      </w:r>
-      <w:proofErr w:type="spellStart"/>
-      <w:r>
-        <w:t>Frontend</w:t>
-      </w:r>
-      <w:proofErr w:type="spellEnd"/>
+        <w:t>Tareas asignadas a equipos (más de una persona) con prioridad</w:t>
+      </w:r>
       <w:r>
         <w:t xml:space="preserve"> </w:t>
       </w:r>
-      <w:proofErr w:type="spellStart"/>
-      <w:r>
-        <w:t>Developer</w:t>
-      </w:r>
-      <w:proofErr w:type="spellEnd"/>
-      <w:r>
-        <w:t xml:space="preserve"> y un UI </w:t>
-      </w:r>
-      <w:proofErr w:type="spellStart"/>
-      <w:r>
-        <w:t>Designer</w:t>
-      </w:r>
-      <w:proofErr w:type="spellEnd"/>
-    </w:p>
-    <w:p>
-      <w:r>
-        <w:t>e. Tareas donde Carlos Ruiz es uno de los asignados</w:t>
-      </w:r>
-    </w:p>
-    <w:p>
-      <w:proofErr w:type="spellStart"/>
-      <w:r>
-        <w:t>Mongodb</w:t>
-      </w:r>
-      <w:proofErr w:type="spellEnd"/>
-    </w:p>
-    <w:p>
-      <w:r>
-        <w:t>e. Consultas con Expresiones Regulares</w:t>
-      </w:r>
-    </w:p>
-    <w:p>
-      <w:r>
-        <w:t>a. Tareas con título que contiene "</w:t>
-      </w:r>
-      <w:proofErr w:type="spellStart"/>
-      <w:r>
-        <w:t>design</w:t>
-      </w:r>
-      <w:proofErr w:type="spellEnd"/>
-      <w:r>
-        <w:t xml:space="preserve">" (case </w:t>
-      </w:r>
-      <w:proofErr w:type="spellStart"/>
-      <w:r>
-        <w:t>insensitive</w:t>
-      </w:r>
-      <w:proofErr w:type="spellEnd"/>
-      <w:r>
-        <w:t>)</w:t>
-      </w:r>
-    </w:p>
-    <w:p>
-      <w:r>
-        <w:t>b. Tareas con descripción que comienza con "</w:t>
-      </w:r>
-      <w:proofErr w:type="spellStart"/>
-      <w:r>
-        <w:t>Implement</w:t>
-      </w:r>
-      <w:proofErr w:type="spellEnd"/>
-      <w:r>
-        <w:t>"</w:t>
-      </w:r>
-    </w:p>
-    <w:p>
-      <w:r>
-        <w:t>c. Tareas con título que termina en "</w:t>
-      </w:r>
-      <w:proofErr w:type="spellStart"/>
-      <w:r>
-        <w:t>system</w:t>
-      </w:r>
-      <w:proofErr w:type="spellEnd"/>
-      <w:r>
-        <w:t>"</w:t>
-      </w:r>
-    </w:p>
-    <w:p>
-      <w:r>
-        <w:t>d. Tareas con descripción que contiene "API"</w:t>
-      </w:r>
-    </w:p>
-    <w:p>
-      <w:r>
-        <w:t>e. Tareas con título que contiene números</w:t>
-      </w:r>
-    </w:p>
-    <w:p>
-      <w:proofErr w:type="spellStart"/>
-      <w:r>
-        <w:t>Mongodb</w:t>
-      </w:r>
-      <w:proofErr w:type="spellEnd"/>
-    </w:p>
-    <w:p>
-      <w:r>
-        <w:t>e. Consultas Avanzadas</w:t>
-      </w:r>
-    </w:p>
-    <w:p>
-      <w:r>
-        <w:t>a. Tareas con duración mayor a 14 días</w:t>
-      </w:r>
-    </w:p>
-    <w:p>
-      <w:r>
-        <w:t>b. Tareas que se solapan con el periodo 15/12/2023 al 15/1/2024</w:t>
-      </w:r>
-    </w:p>
-    <w:p>
-      <w:r>
-        <w:t>c. Tareas del proyecto "5f8d8a7b2f4a1e3d8c9b0a4f" con prioridad</w:t>
-      </w:r>
-    </w:p>
-    <w:p>
-      <w:r>
-        <w:t>alta o crítica</w:t>
-      </w:r>
-    </w:p>
-    <w:p>
-      <w:r>
-        <w:t>d. Tareas asignadas a equipos (más de una persona) con prioridad</w:t>
-      </w:r>
-    </w:p>
-    <w:p>
       <w:r>
         <w:t>alta</w:t>
       </w:r>
     </w:p>
     <w:p>
-      <w:r>
-        <w:t>e. Tareas de desarrollo (</w:t>
-      </w:r>
-      <w:proofErr w:type="spellStart"/>
-      <w:r>
-        <w:t>Development</w:t>
-      </w:r>
-      <w:proofErr w:type="spellEnd"/>
-      <w:r>
-        <w:t xml:space="preserve">) o </w:t>
-      </w:r>
-      <w:proofErr w:type="spellStart"/>
-      <w:r>
-        <w:t>backend</w:t>
-      </w:r>
-      <w:proofErr w:type="spellEnd"/>
-      <w:r>
-        <w:t xml:space="preserve"> asignadas a Juan</w:t>
-      </w:r>
-    </w:p>
-    <w:p>
+      <w:pPr>
+        <w:pStyle w:val="Prrafodelista"/>
+      </w:pPr>
+      <w:r>
+        <w:drawing>
+          <wp:inline distT="0" distB="0" distL="0" distR="0" wp14:anchorId="3AB6B66C" wp14:editId="36D9B01D">
+            <wp:extent cx="5612130" cy="2902585"/>
+            <wp:effectExtent l="0" t="0" r="7620" b="0"/>
+            <wp:docPr id="36" name="Imagen 36"/>
+            <wp:cNvGraphicFramePr>
+              <a:graphicFrameLocks xmlns:a="http://schemas.openxmlformats.org/drawingml/2006/main" noChangeAspect="1"/>
+            </wp:cNvGraphicFramePr>
+            <a:graphic xmlns:a="http://schemas.openxmlformats.org/drawingml/2006/main">
+              <a:graphicData uri="http://schemas.openxmlformats.org/drawingml/2006/picture">
+                <pic:pic xmlns:pic="http://schemas.openxmlformats.org/drawingml/2006/picture">
+                  <pic:nvPicPr>
+                    <pic:cNvPr id="1" name=""/>
+                    <pic:cNvPicPr/>
+                  </pic:nvPicPr>
+                  <pic:blipFill>
+                    <a:blip r:embed="rId33"/>
+                    <a:stretch>
+                      <a:fillRect/>
+                    </a:stretch>
+                  </pic:blipFill>
+                  <pic:spPr>
+                    <a:xfrm>
+                      <a:off x="0" y="0"/>
+                      <a:ext cx="5612130" cy="2902585"/>
+                    </a:xfrm>
+                    <a:prstGeom prst="rect">
+                      <a:avLst/>
+                    </a:prstGeom>
+                  </pic:spPr>
+                </pic:pic>
+              </a:graphicData>
+            </a:graphic>
+          </wp:inline>
+        </w:drawing>
+      </w:r>
+    </w:p>
+    <w:p>
+      <w:pPr>
+        <w:pStyle w:val="Prrafodelista"/>
+        <w:numPr>
+          <w:ilvl w:val="0"/>
+          <w:numId w:val="4"/>
+        </w:numPr>
+      </w:pPr>
+      <w:r>
+        <w:t>Tareas de desarrollo (Development) o backend asignadas a Juan</w:t>
+      </w:r>
+      <w:r>
+        <w:t xml:space="preserve"> </w:t>
+      </w:r>
       <w:r>
         <w:t>Pérez</w:t>
       </w:r>
+    </w:p>
+    <w:p>
+      <w:pPr>
+        <w:pStyle w:val="Prrafodelista"/>
+      </w:pPr>
+      <w:r>
+        <w:drawing>
+          <wp:inline distT="0" distB="0" distL="0" distR="0" wp14:anchorId="4566ABC1" wp14:editId="1C0AD793">
+            <wp:extent cx="5612130" cy="2916555"/>
+            <wp:effectExtent l="0" t="0" r="7620" b="0"/>
+            <wp:docPr id="37" name="Imagen 37"/>
+            <wp:cNvGraphicFramePr>
+              <a:graphicFrameLocks xmlns:a="http://schemas.openxmlformats.org/drawingml/2006/main" noChangeAspect="1"/>
+            </wp:cNvGraphicFramePr>
+            <a:graphic xmlns:a="http://schemas.openxmlformats.org/drawingml/2006/main">
+              <a:graphicData uri="http://schemas.openxmlformats.org/drawingml/2006/picture">
+                <pic:pic xmlns:pic="http://schemas.openxmlformats.org/drawingml/2006/picture">
+                  <pic:nvPicPr>
+                    <pic:cNvPr id="1" name=""/>
+                    <pic:cNvPicPr/>
+                  </pic:nvPicPr>
+                  <pic:blipFill>
+                    <a:blip r:embed="rId34"/>
+                    <a:stretch>
+                      <a:fillRect/>
+                    </a:stretch>
+                  </pic:blipFill>
+                  <pic:spPr>
+                    <a:xfrm>
+                      <a:off x="0" y="0"/>
+                      <a:ext cx="5612130" cy="2916555"/>
+                    </a:xfrm>
+                    <a:prstGeom prst="rect">
+                      <a:avLst/>
+                    </a:prstGeom>
+                  </pic:spPr>
+                </pic:pic>
+              </a:graphicData>
+            </a:graphic>
+          </wp:inline>
+        </w:drawing>
+      </w:r>
+    </w:p>
+    <w:p>
+      <w:pPr>
+        <w:pStyle w:val="Prrafodelista"/>
+      </w:pPr>
     </w:p>
     <w:sectPr>
       <w:pgSz w:w="12240" w:h="15840"/>
@@ -928,6 +2201,273 @@
 <file path=word/numbering.xml><?xml version="1.0" encoding="utf-8"?>
 <w:numbering xmlns:wpc="http://schemas.microsoft.com/office/word/2010/wordprocessingCanvas" xmlns:cx="http://schemas.microsoft.com/office/drawing/2014/chartex" xmlns:cx1="http://schemas.microsoft.com/office/drawing/2015/9/8/chartex" xmlns:cx2="http://schemas.microsoft.com/office/drawing/2015/10/21/chartex" xmlns:cx3="http://schemas.microsoft.com/office/drawing/2016/5/9/chartex" xmlns:cx4="http://schemas.microsoft.com/office/drawing/2016/5/10/chartex" xmlns:cx5="http://schemas.microsoft.com/office/drawing/2016/5/11/chartex" xmlns:cx6="http://schemas.microsoft.com/office/drawing/2016/5/12/chartex" xmlns:cx7="http://schemas.microsoft.com/office/drawing/2016/5/13/chartex" xmlns:cx8="http://schemas.microsoft.com/office/drawing/2016/5/14/chartex" xmlns:mc="http://schemas.openxmlformats.org/markup-compatibility/2006" xmlns:aink="http://schemas.microsoft.com/office/drawing/2016/ink" xmlns:am3d="http://schemas.microsoft.com/office/drawing/2017/model3d" xmlns:o="urn:schemas-microsoft-com:office:office" xmlns:r="http://schemas.openxmlformats.org/officeDocument/2006/relationships" xmlns:m="http://schemas.openxmlformats.org/officeDocument/2006/math" xmlns:v="urn:schemas-microsoft-com:vml" xmlns:wp14="http://schemas.microsoft.com/office/word/2010/wordprocessingDrawing" xmlns:wp="http://schemas.openxmlformats.org/drawingml/2006/wordprocessingDrawing" xmlns:w10="urn:schemas-microsoft-com:office:word" xmlns:w="http://schemas.openxmlformats.org/wordprocessingml/2006/main" xmlns:w14="http://schemas.microsoft.com/office/word/2010/wordml" xmlns:w15="http://schemas.microsoft.com/office/word/2012/wordml" xmlns:w16cex="http://schemas.microsoft.com/office/word/2018/wordml/cex" xmlns:w16cid="http://schemas.microsoft.com/office/word/2016/wordml/cid" xmlns:w16="http://schemas.microsoft.com/office/word/2018/wordml" xmlns:w16sdtdh="http://schemas.microsoft.com/office/word/2020/wordml/sdtdatahash" xmlns:w16se="http://schemas.microsoft.com/office/word/2015/wordml/symex" xmlns:wpg="http://schemas.microsoft.com/office/word/2010/wordprocessingGroup" xmlns:wpi="http://schemas.microsoft.com/office/word/2010/wordprocessingInk" xmlns:wne="http://schemas.microsoft.com/office/word/2006/wordml" xmlns:wps="http://schemas.microsoft.com/office/word/2010/wordprocessingShape" mc:Ignorable="w14 w15 w16se w16cid w16 w16cex w16sdtdh wp14">
   <w:abstractNum w:abstractNumId="0" w15:restartNumberingAfterBreak="0">
+    <w:nsid w:val="07E46A55"/>
+    <w:multiLevelType w:val="hybridMultilevel"/>
+    <w:tmpl w:val="6F160378"/>
+    <w:lvl w:ilvl="0" w:tplc="240A0019">
+      <w:start w:val="2"/>
+      <w:numFmt w:val="lowerLetter"/>
+      <w:lvlText w:val="%1."/>
+      <w:lvlJc w:val="left"/>
+      <w:pPr>
+        <w:ind w:left="720" w:hanging="360"/>
+      </w:pPr>
+      <w:rPr>
+        <w:rFonts w:hint="default"/>
+      </w:rPr>
+    </w:lvl>
+    <w:lvl w:ilvl="1" w:tplc="240A0019" w:tentative="1">
+      <w:start w:val="1"/>
+      <w:numFmt w:val="lowerLetter"/>
+      <w:lvlText w:val="%2."/>
+      <w:lvlJc w:val="left"/>
+      <w:pPr>
+        <w:ind w:left="1440" w:hanging="360"/>
+      </w:pPr>
+    </w:lvl>
+    <w:lvl w:ilvl="2" w:tplc="240A001B" w:tentative="1">
+      <w:start w:val="1"/>
+      <w:numFmt w:val="lowerRoman"/>
+      <w:lvlText w:val="%3."/>
+      <w:lvlJc w:val="right"/>
+      <w:pPr>
+        <w:ind w:left="2160" w:hanging="180"/>
+      </w:pPr>
+    </w:lvl>
+    <w:lvl w:ilvl="3" w:tplc="240A000F" w:tentative="1">
+      <w:start w:val="1"/>
+      <w:numFmt w:val="decimal"/>
+      <w:lvlText w:val="%4."/>
+      <w:lvlJc w:val="left"/>
+      <w:pPr>
+        <w:ind w:left="2880" w:hanging="360"/>
+      </w:pPr>
+    </w:lvl>
+    <w:lvl w:ilvl="4" w:tplc="240A0019" w:tentative="1">
+      <w:start w:val="1"/>
+      <w:numFmt w:val="lowerLetter"/>
+      <w:lvlText w:val="%5."/>
+      <w:lvlJc w:val="left"/>
+      <w:pPr>
+        <w:ind w:left="3600" w:hanging="360"/>
+      </w:pPr>
+    </w:lvl>
+    <w:lvl w:ilvl="5" w:tplc="240A001B" w:tentative="1">
+      <w:start w:val="1"/>
+      <w:numFmt w:val="lowerRoman"/>
+      <w:lvlText w:val="%6."/>
+      <w:lvlJc w:val="right"/>
+      <w:pPr>
+        <w:ind w:left="4320" w:hanging="180"/>
+      </w:pPr>
+    </w:lvl>
+    <w:lvl w:ilvl="6" w:tplc="240A000F" w:tentative="1">
+      <w:start w:val="1"/>
+      <w:numFmt w:val="decimal"/>
+      <w:lvlText w:val="%7."/>
+      <w:lvlJc w:val="left"/>
+      <w:pPr>
+        <w:ind w:left="5040" w:hanging="360"/>
+      </w:pPr>
+    </w:lvl>
+    <w:lvl w:ilvl="7" w:tplc="240A0019" w:tentative="1">
+      <w:start w:val="1"/>
+      <w:numFmt w:val="lowerLetter"/>
+      <w:lvlText w:val="%8."/>
+      <w:lvlJc w:val="left"/>
+      <w:pPr>
+        <w:ind w:left="5760" w:hanging="360"/>
+      </w:pPr>
+    </w:lvl>
+    <w:lvl w:ilvl="8" w:tplc="240A001B" w:tentative="1">
+      <w:start w:val="1"/>
+      <w:numFmt w:val="lowerRoman"/>
+      <w:lvlText w:val="%9."/>
+      <w:lvlJc w:val="right"/>
+      <w:pPr>
+        <w:ind w:left="6480" w:hanging="180"/>
+      </w:pPr>
+    </w:lvl>
+  </w:abstractNum>
+  <w:abstractNum w:abstractNumId="1" w15:restartNumberingAfterBreak="0">
+    <w:nsid w:val="1A196FE3"/>
+    <w:multiLevelType w:val="hybridMultilevel"/>
+    <w:tmpl w:val="1CECCE44"/>
+    <w:lvl w:ilvl="0" w:tplc="240A0019">
+      <w:start w:val="2"/>
+      <w:numFmt w:val="lowerLetter"/>
+      <w:lvlText w:val="%1."/>
+      <w:lvlJc w:val="left"/>
+      <w:pPr>
+        <w:ind w:left="720" w:hanging="360"/>
+      </w:pPr>
+      <w:rPr>
+        <w:rFonts w:hint="default"/>
+      </w:rPr>
+    </w:lvl>
+    <w:lvl w:ilvl="1" w:tplc="240A0019" w:tentative="1">
+      <w:start w:val="1"/>
+      <w:numFmt w:val="lowerLetter"/>
+      <w:lvlText w:val="%2."/>
+      <w:lvlJc w:val="left"/>
+      <w:pPr>
+        <w:ind w:left="1440" w:hanging="360"/>
+      </w:pPr>
+    </w:lvl>
+    <w:lvl w:ilvl="2" w:tplc="240A001B" w:tentative="1">
+      <w:start w:val="1"/>
+      <w:numFmt w:val="lowerRoman"/>
+      <w:lvlText w:val="%3."/>
+      <w:lvlJc w:val="right"/>
+      <w:pPr>
+        <w:ind w:left="2160" w:hanging="180"/>
+      </w:pPr>
+    </w:lvl>
+    <w:lvl w:ilvl="3" w:tplc="240A000F" w:tentative="1">
+      <w:start w:val="1"/>
+      <w:numFmt w:val="decimal"/>
+      <w:lvlText w:val="%4."/>
+      <w:lvlJc w:val="left"/>
+      <w:pPr>
+        <w:ind w:left="2880" w:hanging="360"/>
+      </w:pPr>
+    </w:lvl>
+    <w:lvl w:ilvl="4" w:tplc="240A0019" w:tentative="1">
+      <w:start w:val="1"/>
+      <w:numFmt w:val="lowerLetter"/>
+      <w:lvlText w:val="%5."/>
+      <w:lvlJc w:val="left"/>
+      <w:pPr>
+        <w:ind w:left="3600" w:hanging="360"/>
+      </w:pPr>
+    </w:lvl>
+    <w:lvl w:ilvl="5" w:tplc="240A001B" w:tentative="1">
+      <w:start w:val="1"/>
+      <w:numFmt w:val="lowerRoman"/>
+      <w:lvlText w:val="%6."/>
+      <w:lvlJc w:val="right"/>
+      <w:pPr>
+        <w:ind w:left="4320" w:hanging="180"/>
+      </w:pPr>
+    </w:lvl>
+    <w:lvl w:ilvl="6" w:tplc="240A000F" w:tentative="1">
+      <w:start w:val="1"/>
+      <w:numFmt w:val="decimal"/>
+      <w:lvlText w:val="%7."/>
+      <w:lvlJc w:val="left"/>
+      <w:pPr>
+        <w:ind w:left="5040" w:hanging="360"/>
+      </w:pPr>
+    </w:lvl>
+    <w:lvl w:ilvl="7" w:tplc="240A0019" w:tentative="1">
+      <w:start w:val="1"/>
+      <w:numFmt w:val="lowerLetter"/>
+      <w:lvlText w:val="%8."/>
+      <w:lvlJc w:val="left"/>
+      <w:pPr>
+        <w:ind w:left="5760" w:hanging="360"/>
+      </w:pPr>
+    </w:lvl>
+    <w:lvl w:ilvl="8" w:tplc="240A001B" w:tentative="1">
+      <w:start w:val="1"/>
+      <w:numFmt w:val="lowerRoman"/>
+      <w:lvlText w:val="%9."/>
+      <w:lvlJc w:val="right"/>
+      <w:pPr>
+        <w:ind w:left="6480" w:hanging="180"/>
+      </w:pPr>
+    </w:lvl>
+  </w:abstractNum>
+  <w:abstractNum w:abstractNumId="2" w15:restartNumberingAfterBreak="0">
+    <w:nsid w:val="1EA1396C"/>
+    <w:multiLevelType w:val="hybridMultilevel"/>
+    <w:tmpl w:val="90CA2DB8"/>
+    <w:lvl w:ilvl="0" w:tplc="240A0019">
+      <w:start w:val="1"/>
+      <w:numFmt w:val="lowerLetter"/>
+      <w:lvlText w:val="%1."/>
+      <w:lvlJc w:val="left"/>
+      <w:pPr>
+        <w:ind w:left="720" w:hanging="360"/>
+      </w:pPr>
+      <w:rPr>
+        <w:rFonts w:hint="default"/>
+      </w:rPr>
+    </w:lvl>
+    <w:lvl w:ilvl="1" w:tplc="240A0019" w:tentative="1">
+      <w:start w:val="1"/>
+      <w:numFmt w:val="lowerLetter"/>
+      <w:lvlText w:val="%2."/>
+      <w:lvlJc w:val="left"/>
+      <w:pPr>
+        <w:ind w:left="1440" w:hanging="360"/>
+      </w:pPr>
+    </w:lvl>
+    <w:lvl w:ilvl="2" w:tplc="240A001B" w:tentative="1">
+      <w:start w:val="1"/>
+      <w:numFmt w:val="lowerRoman"/>
+      <w:lvlText w:val="%3."/>
+      <w:lvlJc w:val="right"/>
+      <w:pPr>
+        <w:ind w:left="2160" w:hanging="180"/>
+      </w:pPr>
+    </w:lvl>
+    <w:lvl w:ilvl="3" w:tplc="240A000F" w:tentative="1">
+      <w:start w:val="1"/>
+      <w:numFmt w:val="decimal"/>
+      <w:lvlText w:val="%4."/>
+      <w:lvlJc w:val="left"/>
+      <w:pPr>
+        <w:ind w:left="2880" w:hanging="360"/>
+      </w:pPr>
+    </w:lvl>
+    <w:lvl w:ilvl="4" w:tplc="240A0019" w:tentative="1">
+      <w:start w:val="1"/>
+      <w:numFmt w:val="lowerLetter"/>
+      <w:lvlText w:val="%5."/>
+      <w:lvlJc w:val="left"/>
+      <w:pPr>
+        <w:ind w:left="3600" w:hanging="360"/>
+      </w:pPr>
+    </w:lvl>
+    <w:lvl w:ilvl="5" w:tplc="240A001B" w:tentative="1">
+      <w:start w:val="1"/>
+      <w:numFmt w:val="lowerRoman"/>
+      <w:lvlText w:val="%6."/>
+      <w:lvlJc w:val="right"/>
+      <w:pPr>
+        <w:ind w:left="4320" w:hanging="180"/>
+      </w:pPr>
+    </w:lvl>
+    <w:lvl w:ilvl="6" w:tplc="240A000F" w:tentative="1">
+      <w:start w:val="1"/>
+      <w:numFmt w:val="decimal"/>
+      <w:lvlText w:val="%7."/>
+      <w:lvlJc w:val="left"/>
+      <w:pPr>
+        <w:ind w:left="5040" w:hanging="360"/>
+      </w:pPr>
+    </w:lvl>
+    <w:lvl w:ilvl="7" w:tplc="240A0019" w:tentative="1">
+      <w:start w:val="1"/>
+      <w:numFmt w:val="lowerLetter"/>
+      <w:lvlText w:val="%8."/>
+      <w:lvlJc w:val="left"/>
+      <w:pPr>
+        <w:ind w:left="5760" w:hanging="360"/>
+      </w:pPr>
+    </w:lvl>
+    <w:lvl w:ilvl="8" w:tplc="240A001B" w:tentative="1">
+      <w:start w:val="1"/>
+      <w:numFmt w:val="lowerRoman"/>
+      <w:lvlText w:val="%9."/>
+      <w:lvlJc w:val="right"/>
+      <w:pPr>
+        <w:ind w:left="6480" w:hanging="180"/>
+      </w:pPr>
+    </w:lvl>
+  </w:abstractNum>
+  <w:abstractNum w:abstractNumId="3" w15:restartNumberingAfterBreak="0">
     <w:nsid w:val="311E1116"/>
     <w:multiLevelType w:val="hybridMultilevel"/>
     <w:tmpl w:val="68D07C9E"/>
@@ -1040,7 +2580,185 @@
       </w:rPr>
     </w:lvl>
   </w:abstractNum>
-  <w:abstractNum w:abstractNumId="1" w15:restartNumberingAfterBreak="0">
+  <w:abstractNum w:abstractNumId="4" w15:restartNumberingAfterBreak="0">
+    <w:nsid w:val="39B224C8"/>
+    <w:multiLevelType w:val="hybridMultilevel"/>
+    <w:tmpl w:val="C802A8E2"/>
+    <w:lvl w:ilvl="0" w:tplc="240A0019">
+      <w:start w:val="1"/>
+      <w:numFmt w:val="lowerLetter"/>
+      <w:lvlText w:val="%1."/>
+      <w:lvlJc w:val="left"/>
+      <w:pPr>
+        <w:ind w:left="720" w:hanging="360"/>
+      </w:pPr>
+      <w:rPr>
+        <w:rFonts w:hint="default"/>
+      </w:rPr>
+    </w:lvl>
+    <w:lvl w:ilvl="1" w:tplc="240A0019" w:tentative="1">
+      <w:start w:val="1"/>
+      <w:numFmt w:val="lowerLetter"/>
+      <w:lvlText w:val="%2."/>
+      <w:lvlJc w:val="left"/>
+      <w:pPr>
+        <w:ind w:left="1440" w:hanging="360"/>
+      </w:pPr>
+    </w:lvl>
+    <w:lvl w:ilvl="2" w:tplc="240A001B" w:tentative="1">
+      <w:start w:val="1"/>
+      <w:numFmt w:val="lowerRoman"/>
+      <w:lvlText w:val="%3."/>
+      <w:lvlJc w:val="right"/>
+      <w:pPr>
+        <w:ind w:left="2160" w:hanging="180"/>
+      </w:pPr>
+    </w:lvl>
+    <w:lvl w:ilvl="3" w:tplc="240A000F" w:tentative="1">
+      <w:start w:val="1"/>
+      <w:numFmt w:val="decimal"/>
+      <w:lvlText w:val="%4."/>
+      <w:lvlJc w:val="left"/>
+      <w:pPr>
+        <w:ind w:left="2880" w:hanging="360"/>
+      </w:pPr>
+    </w:lvl>
+    <w:lvl w:ilvl="4" w:tplc="240A0019" w:tentative="1">
+      <w:start w:val="1"/>
+      <w:numFmt w:val="lowerLetter"/>
+      <w:lvlText w:val="%5."/>
+      <w:lvlJc w:val="left"/>
+      <w:pPr>
+        <w:ind w:left="3600" w:hanging="360"/>
+      </w:pPr>
+    </w:lvl>
+    <w:lvl w:ilvl="5" w:tplc="240A001B" w:tentative="1">
+      <w:start w:val="1"/>
+      <w:numFmt w:val="lowerRoman"/>
+      <w:lvlText w:val="%6."/>
+      <w:lvlJc w:val="right"/>
+      <w:pPr>
+        <w:ind w:left="4320" w:hanging="180"/>
+      </w:pPr>
+    </w:lvl>
+    <w:lvl w:ilvl="6" w:tplc="240A000F" w:tentative="1">
+      <w:start w:val="1"/>
+      <w:numFmt w:val="decimal"/>
+      <w:lvlText w:val="%7."/>
+      <w:lvlJc w:val="left"/>
+      <w:pPr>
+        <w:ind w:left="5040" w:hanging="360"/>
+      </w:pPr>
+    </w:lvl>
+    <w:lvl w:ilvl="7" w:tplc="240A0019" w:tentative="1">
+      <w:start w:val="1"/>
+      <w:numFmt w:val="lowerLetter"/>
+      <w:lvlText w:val="%8."/>
+      <w:lvlJc w:val="left"/>
+      <w:pPr>
+        <w:ind w:left="5760" w:hanging="360"/>
+      </w:pPr>
+    </w:lvl>
+    <w:lvl w:ilvl="8" w:tplc="240A001B" w:tentative="1">
+      <w:start w:val="1"/>
+      <w:numFmt w:val="lowerRoman"/>
+      <w:lvlText w:val="%9."/>
+      <w:lvlJc w:val="right"/>
+      <w:pPr>
+        <w:ind w:left="6480" w:hanging="180"/>
+      </w:pPr>
+    </w:lvl>
+  </w:abstractNum>
+  <w:abstractNum w:abstractNumId="5" w15:restartNumberingAfterBreak="0">
+    <w:nsid w:val="4D1723AC"/>
+    <w:multiLevelType w:val="hybridMultilevel"/>
+    <w:tmpl w:val="E402C618"/>
+    <w:lvl w:ilvl="0" w:tplc="240A0019">
+      <w:start w:val="1"/>
+      <w:numFmt w:val="lowerLetter"/>
+      <w:lvlText w:val="%1."/>
+      <w:lvlJc w:val="left"/>
+      <w:pPr>
+        <w:ind w:left="720" w:hanging="360"/>
+      </w:pPr>
+      <w:rPr>
+        <w:rFonts w:hint="default"/>
+      </w:rPr>
+    </w:lvl>
+    <w:lvl w:ilvl="1" w:tplc="240A0019" w:tentative="1">
+      <w:start w:val="1"/>
+      <w:numFmt w:val="lowerLetter"/>
+      <w:lvlText w:val="%2."/>
+      <w:lvlJc w:val="left"/>
+      <w:pPr>
+        <w:ind w:left="1440" w:hanging="360"/>
+      </w:pPr>
+    </w:lvl>
+    <w:lvl w:ilvl="2" w:tplc="240A001B" w:tentative="1">
+      <w:start w:val="1"/>
+      <w:numFmt w:val="lowerRoman"/>
+      <w:lvlText w:val="%3."/>
+      <w:lvlJc w:val="right"/>
+      <w:pPr>
+        <w:ind w:left="2160" w:hanging="180"/>
+      </w:pPr>
+    </w:lvl>
+    <w:lvl w:ilvl="3" w:tplc="240A000F" w:tentative="1">
+      <w:start w:val="1"/>
+      <w:numFmt w:val="decimal"/>
+      <w:lvlText w:val="%4."/>
+      <w:lvlJc w:val="left"/>
+      <w:pPr>
+        <w:ind w:left="2880" w:hanging="360"/>
+      </w:pPr>
+    </w:lvl>
+    <w:lvl w:ilvl="4" w:tplc="240A0019" w:tentative="1">
+      <w:start w:val="1"/>
+      <w:numFmt w:val="lowerLetter"/>
+      <w:lvlText w:val="%5."/>
+      <w:lvlJc w:val="left"/>
+      <w:pPr>
+        <w:ind w:left="3600" w:hanging="360"/>
+      </w:pPr>
+    </w:lvl>
+    <w:lvl w:ilvl="5" w:tplc="240A001B" w:tentative="1">
+      <w:start w:val="1"/>
+      <w:numFmt w:val="lowerRoman"/>
+      <w:lvlText w:val="%6."/>
+      <w:lvlJc w:val="right"/>
+      <w:pPr>
+        <w:ind w:left="4320" w:hanging="180"/>
+      </w:pPr>
+    </w:lvl>
+    <w:lvl w:ilvl="6" w:tplc="240A000F" w:tentative="1">
+      <w:start w:val="1"/>
+      <w:numFmt w:val="decimal"/>
+      <w:lvlText w:val="%7."/>
+      <w:lvlJc w:val="left"/>
+      <w:pPr>
+        <w:ind w:left="5040" w:hanging="360"/>
+      </w:pPr>
+    </w:lvl>
+    <w:lvl w:ilvl="7" w:tplc="240A0019" w:tentative="1">
+      <w:start w:val="1"/>
+      <w:numFmt w:val="lowerLetter"/>
+      <w:lvlText w:val="%8."/>
+      <w:lvlJc w:val="left"/>
+      <w:pPr>
+        <w:ind w:left="5760" w:hanging="360"/>
+      </w:pPr>
+    </w:lvl>
+    <w:lvl w:ilvl="8" w:tplc="240A001B" w:tentative="1">
+      <w:start w:val="1"/>
+      <w:numFmt w:val="lowerRoman"/>
+      <w:lvlText w:val="%9."/>
+      <w:lvlJc w:val="right"/>
+      <w:pPr>
+        <w:ind w:left="6480" w:hanging="180"/>
+      </w:pPr>
+    </w:lvl>
+  </w:abstractNum>
+  <w:abstractNum w:abstractNumId="6" w15:restartNumberingAfterBreak="0">
     <w:nsid w:val="54A3434C"/>
     <w:multiLevelType w:val="hybridMultilevel"/>
     <w:tmpl w:val="B7F49464"/>
@@ -1129,7 +2847,7 @@
       </w:pPr>
     </w:lvl>
   </w:abstractNum>
-  <w:abstractNum w:abstractNumId="2" w15:restartNumberingAfterBreak="0">
+  <w:abstractNum w:abstractNumId="7" w15:restartNumberingAfterBreak="0">
     <w:nsid w:val="688E6ABE"/>
     <w:multiLevelType w:val="hybridMultilevel"/>
     <w:tmpl w:val="8CDA3232"/>
@@ -1218,13 +2936,236 @@
       </w:pPr>
     </w:lvl>
   </w:abstractNum>
+  <w:abstractNum w:abstractNumId="8" w15:restartNumberingAfterBreak="0">
+    <w:nsid w:val="6AB615EB"/>
+    <w:multiLevelType w:val="hybridMultilevel"/>
+    <w:tmpl w:val="F2AE7E34"/>
+    <w:lvl w:ilvl="0" w:tplc="240A0001">
+      <w:start w:val="1"/>
+      <w:numFmt w:val="bullet"/>
+      <w:lvlText w:val=""/>
+      <w:lvlJc w:val="left"/>
+      <w:pPr>
+        <w:ind w:left="720" w:hanging="360"/>
+      </w:pPr>
+      <w:rPr>
+        <w:rFonts w:ascii="Symbol" w:hAnsi="Symbol" w:hint="default"/>
+      </w:rPr>
+    </w:lvl>
+    <w:lvl w:ilvl="1" w:tplc="240A0003" w:tentative="1">
+      <w:start w:val="1"/>
+      <w:numFmt w:val="bullet"/>
+      <w:lvlText w:val="o"/>
+      <w:lvlJc w:val="left"/>
+      <w:pPr>
+        <w:ind w:left="1440" w:hanging="360"/>
+      </w:pPr>
+      <w:rPr>
+        <w:rFonts w:ascii="Courier New" w:hAnsi="Courier New" w:cs="Courier New" w:hint="default"/>
+      </w:rPr>
+    </w:lvl>
+    <w:lvl w:ilvl="2" w:tplc="240A0005" w:tentative="1">
+      <w:start w:val="1"/>
+      <w:numFmt w:val="bullet"/>
+      <w:lvlText w:val=""/>
+      <w:lvlJc w:val="left"/>
+      <w:pPr>
+        <w:ind w:left="2160" w:hanging="360"/>
+      </w:pPr>
+      <w:rPr>
+        <w:rFonts w:ascii="Wingdings" w:hAnsi="Wingdings" w:hint="default"/>
+      </w:rPr>
+    </w:lvl>
+    <w:lvl w:ilvl="3" w:tplc="240A0001" w:tentative="1">
+      <w:start w:val="1"/>
+      <w:numFmt w:val="bullet"/>
+      <w:lvlText w:val=""/>
+      <w:lvlJc w:val="left"/>
+      <w:pPr>
+        <w:ind w:left="2880" w:hanging="360"/>
+      </w:pPr>
+      <w:rPr>
+        <w:rFonts w:ascii="Symbol" w:hAnsi="Symbol" w:hint="default"/>
+      </w:rPr>
+    </w:lvl>
+    <w:lvl w:ilvl="4" w:tplc="240A0003" w:tentative="1">
+      <w:start w:val="1"/>
+      <w:numFmt w:val="bullet"/>
+      <w:lvlText w:val="o"/>
+      <w:lvlJc w:val="left"/>
+      <w:pPr>
+        <w:ind w:left="3600" w:hanging="360"/>
+      </w:pPr>
+      <w:rPr>
+        <w:rFonts w:ascii="Courier New" w:hAnsi="Courier New" w:cs="Courier New" w:hint="default"/>
+      </w:rPr>
+    </w:lvl>
+    <w:lvl w:ilvl="5" w:tplc="240A0005" w:tentative="1">
+      <w:start w:val="1"/>
+      <w:numFmt w:val="bullet"/>
+      <w:lvlText w:val=""/>
+      <w:lvlJc w:val="left"/>
+      <w:pPr>
+        <w:ind w:left="4320" w:hanging="360"/>
+      </w:pPr>
+      <w:rPr>
+        <w:rFonts w:ascii="Wingdings" w:hAnsi="Wingdings" w:hint="default"/>
+      </w:rPr>
+    </w:lvl>
+    <w:lvl w:ilvl="6" w:tplc="240A0001" w:tentative="1">
+      <w:start w:val="1"/>
+      <w:numFmt w:val="bullet"/>
+      <w:lvlText w:val=""/>
+      <w:lvlJc w:val="left"/>
+      <w:pPr>
+        <w:ind w:left="5040" w:hanging="360"/>
+      </w:pPr>
+      <w:rPr>
+        <w:rFonts w:ascii="Symbol" w:hAnsi="Symbol" w:hint="default"/>
+      </w:rPr>
+    </w:lvl>
+    <w:lvl w:ilvl="7" w:tplc="240A0003" w:tentative="1">
+      <w:start w:val="1"/>
+      <w:numFmt w:val="bullet"/>
+      <w:lvlText w:val="o"/>
+      <w:lvlJc w:val="left"/>
+      <w:pPr>
+        <w:ind w:left="5760" w:hanging="360"/>
+      </w:pPr>
+      <w:rPr>
+        <w:rFonts w:ascii="Courier New" w:hAnsi="Courier New" w:cs="Courier New" w:hint="default"/>
+      </w:rPr>
+    </w:lvl>
+    <w:lvl w:ilvl="8" w:tplc="240A0005" w:tentative="1">
+      <w:start w:val="1"/>
+      <w:numFmt w:val="bullet"/>
+      <w:lvlText w:val=""/>
+      <w:lvlJc w:val="left"/>
+      <w:pPr>
+        <w:ind w:left="6480" w:hanging="360"/>
+      </w:pPr>
+      <w:rPr>
+        <w:rFonts w:ascii="Wingdings" w:hAnsi="Wingdings" w:hint="default"/>
+      </w:rPr>
+    </w:lvl>
+  </w:abstractNum>
+  <w:abstractNum w:abstractNumId="9" w15:restartNumberingAfterBreak="0">
+    <w:nsid w:val="78B63DC1"/>
+    <w:multiLevelType w:val="hybridMultilevel"/>
+    <w:tmpl w:val="F962CD98"/>
+    <w:lvl w:ilvl="0" w:tplc="F2762140">
+      <w:start w:val="1"/>
+      <w:numFmt w:val="lowerRoman"/>
+      <w:lvlText w:val="%1."/>
+      <w:lvlJc w:val="left"/>
+      <w:pPr>
+        <w:ind w:left="1080" w:hanging="720"/>
+      </w:pPr>
+      <w:rPr>
+        <w:rFonts w:hint="default"/>
+      </w:rPr>
+    </w:lvl>
+    <w:lvl w:ilvl="1" w:tplc="240A0019" w:tentative="1">
+      <w:start w:val="1"/>
+      <w:numFmt w:val="lowerLetter"/>
+      <w:lvlText w:val="%2."/>
+      <w:lvlJc w:val="left"/>
+      <w:pPr>
+        <w:ind w:left="1440" w:hanging="360"/>
+      </w:pPr>
+    </w:lvl>
+    <w:lvl w:ilvl="2" w:tplc="240A001B" w:tentative="1">
+      <w:start w:val="1"/>
+      <w:numFmt w:val="lowerRoman"/>
+      <w:lvlText w:val="%3."/>
+      <w:lvlJc w:val="right"/>
+      <w:pPr>
+        <w:ind w:left="2160" w:hanging="180"/>
+      </w:pPr>
+    </w:lvl>
+    <w:lvl w:ilvl="3" w:tplc="240A000F" w:tentative="1">
+      <w:start w:val="1"/>
+      <w:numFmt w:val="decimal"/>
+      <w:lvlText w:val="%4."/>
+      <w:lvlJc w:val="left"/>
+      <w:pPr>
+        <w:ind w:left="2880" w:hanging="360"/>
+      </w:pPr>
+    </w:lvl>
+    <w:lvl w:ilvl="4" w:tplc="240A0019" w:tentative="1">
+      <w:start w:val="1"/>
+      <w:numFmt w:val="lowerLetter"/>
+      <w:lvlText w:val="%5."/>
+      <w:lvlJc w:val="left"/>
+      <w:pPr>
+        <w:ind w:left="3600" w:hanging="360"/>
+      </w:pPr>
+    </w:lvl>
+    <w:lvl w:ilvl="5" w:tplc="240A001B" w:tentative="1">
+      <w:start w:val="1"/>
+      <w:numFmt w:val="lowerRoman"/>
+      <w:lvlText w:val="%6."/>
+      <w:lvlJc w:val="right"/>
+      <w:pPr>
+        <w:ind w:left="4320" w:hanging="180"/>
+      </w:pPr>
+    </w:lvl>
+    <w:lvl w:ilvl="6" w:tplc="240A000F" w:tentative="1">
+      <w:start w:val="1"/>
+      <w:numFmt w:val="decimal"/>
+      <w:lvlText w:val="%7."/>
+      <w:lvlJc w:val="left"/>
+      <w:pPr>
+        <w:ind w:left="5040" w:hanging="360"/>
+      </w:pPr>
+    </w:lvl>
+    <w:lvl w:ilvl="7" w:tplc="240A0019" w:tentative="1">
+      <w:start w:val="1"/>
+      <w:numFmt w:val="lowerLetter"/>
+      <w:lvlText w:val="%8."/>
+      <w:lvlJc w:val="left"/>
+      <w:pPr>
+        <w:ind w:left="5760" w:hanging="360"/>
+      </w:pPr>
+    </w:lvl>
+    <w:lvl w:ilvl="8" w:tplc="240A001B" w:tentative="1">
+      <w:start w:val="1"/>
+      <w:numFmt w:val="lowerRoman"/>
+      <w:lvlText w:val="%9."/>
+      <w:lvlJc w:val="right"/>
+      <w:pPr>
+        <w:ind w:left="6480" w:hanging="180"/>
+      </w:pPr>
+    </w:lvl>
+  </w:abstractNum>
   <w:num w:numId="1">
+    <w:abstractNumId w:val="3"/>
+  </w:num>
+  <w:num w:numId="2">
+    <w:abstractNumId w:val="6"/>
+  </w:num>
+  <w:num w:numId="3">
+    <w:abstractNumId w:val="7"/>
+  </w:num>
+  <w:num w:numId="4">
+    <w:abstractNumId w:val="8"/>
+  </w:num>
+  <w:num w:numId="5">
+    <w:abstractNumId w:val="9"/>
+  </w:num>
+  <w:num w:numId="6">
+    <w:abstractNumId w:val="4"/>
+  </w:num>
+  <w:num w:numId="7">
+    <w:abstractNumId w:val="5"/>
+  </w:num>
+  <w:num w:numId="8">
+    <w:abstractNumId w:val="1"/>
+  </w:num>
+  <w:num w:numId="9">
     <w:abstractNumId w:val="0"/>
   </w:num>
-  <w:num w:numId="2">
-    <w:abstractNumId w:val="1"/>
-  </w:num>
-  <w:num w:numId="3">
+  <w:num w:numId="10">
     <w:abstractNumId w:val="2"/>
   </w:num>
 </w:numbering>

</xml_diff>